<commit_message>
Exp 12 sep 3
</commit_message>
<xml_diff>
--- a/January 2023 Analysis/New Analysis/3-section-separate/OM_Exp_summary_Jan23 (series2).docx
+++ b/January 2023 Analysis/New Analysis/3-section-separate/OM_Exp_summary_Jan23 (series2).docx
@@ -101,7 +101,8 @@
         <w:gridCol w:w="3200"/>
         <w:gridCol w:w="2771"/>
         <w:gridCol w:w="2160"/>
-        <w:gridCol w:w="2340"/>
+        <w:gridCol w:w="90"/>
+        <w:gridCol w:w="2250"/>
       </w:tblGrid>
       <w:tr>
         <w:trPr>
@@ -210,7 +211,7 @@
         <w:tc>
           <w:tcPr>
             <w:tcW w:w="4500" w:type="dxa"/>
-            <w:gridSpan w:val="2"/>
+            <w:gridSpan w:val="3"/>
           </w:tcPr>
           <w:p>
             <w:pPr>
@@ -361,7 +362,7 @@
                   <w:sz w:val="21"/>
                   <w:szCs w:val="22"/>
                 </w:rPr>
-                <w:t>https://tinyurl.com/6om-exp1-reg-auth</w:t>
+                <w:t>https://tinyurl.com/6om-exp11-3sep-auth</w:t>
               </w:r>
             </w:hyperlink>
             <w:r>
@@ -523,69 +524,78 @@
         </w:tc>
         <w:tc>
           <w:tcPr>
-            <w:tcW w:w="4500" w:type="dxa"/>
+            <w:tcW w:w="2250" w:type="dxa"/>
             <w:gridSpan w:val="2"/>
-            <w:vMerge w:val="restart"/>
-          </w:tcPr>
-          <w:p>
-            <w:pPr>
-              <w:rPr>
-                <w:rFonts w:ascii="Arial" w:hAnsi="Arial" w:cs="Arial"/>
-                <w:sz w:val="22"/>
-                <w:szCs w:val="24"/>
-              </w:rPr>
-            </w:pPr>
-            <w:r>
-              <w:rPr>
-                <w:rFonts w:ascii="Arial" w:hAnsi="Arial" w:cs="Arial"/>
-                <w:sz w:val="22"/>
-                <w:szCs w:val="24"/>
-              </w:rPr>
-              <w:t xml:space="preserve">First 40 predicted as P and after </w:t>
-            </w:r>
-            <w:proofErr w:type="gramStart"/>
-            <w:r>
-              <w:rPr>
-                <w:rFonts w:ascii="Arial" w:hAnsi="Arial" w:cs="Arial"/>
-                <w:sz w:val="22"/>
-                <w:szCs w:val="24"/>
-              </w:rPr>
-              <w:t>that incomplete statements</w:t>
-            </w:r>
-            <w:proofErr w:type="gramEnd"/>
-            <w:r>
-              <w:rPr>
-                <w:rFonts w:ascii="Arial" w:hAnsi="Arial" w:cs="Arial"/>
-                <w:sz w:val="22"/>
-                <w:szCs w:val="24"/>
-              </w:rPr>
-              <w:t xml:space="preserve">. </w:t>
-            </w:r>
-          </w:p>
-          <w:p>
-            <w:pPr>
-              <w:rPr>
-                <w:rFonts w:ascii="Arial" w:hAnsi="Arial" w:cs="Arial"/>
-                <w:sz w:val="22"/>
-                <w:szCs w:val="24"/>
-              </w:rPr>
-            </w:pPr>
-          </w:p>
-          <w:p>
-            <w:pPr>
-              <w:rPr>
-                <w:rFonts w:ascii="Arial" w:hAnsi="Arial" w:cs="Arial"/>
-                <w:sz w:val="28"/>
-                <w:szCs w:val="32"/>
-              </w:rPr>
-            </w:pPr>
-            <w:r>
-              <w:rPr>
-                <w:rFonts w:ascii="Arial" w:hAnsi="Arial" w:cs="Arial"/>
-                <w:sz w:val="22"/>
-                <w:szCs w:val="24"/>
-              </w:rPr>
-              <w:t>No labels were appended after that</w:t>
+          </w:tcPr>
+          <w:p>
+            <w:pPr>
+              <w:rPr>
+                <w:rFonts w:ascii="Calibri" w:hAnsi="Calibri" w:cs="Calibri"/>
+                <w:color w:val="000000"/>
+                <w:shd w:val="clear" w:color="auto" w:fill="FFFFFF"/>
+              </w:rPr>
+            </w:pPr>
+            <w:r>
+              <w:rPr>
+                <w:rFonts w:ascii="Calibri" w:hAnsi="Calibri" w:cs="Calibri"/>
+                <w:color w:val="000000"/>
+                <w:shd w:val="clear" w:color="auto" w:fill="FFFFFF"/>
+              </w:rPr>
+              <w:t>Precision</w:t>
+            </w:r>
+          </w:p>
+          <w:p>
+            <w:pPr>
+              <w:rPr>
+                <w:rFonts w:ascii="Arial" w:hAnsi="Arial" w:cs="Arial"/>
+                <w:sz w:val="28"/>
+                <w:szCs w:val="32"/>
+              </w:rPr>
+            </w:pPr>
+            <w:r>
+              <w:rPr>
+                <w:rFonts w:ascii="Arial" w:hAnsi="Arial" w:cs="Arial"/>
+                <w:szCs w:val="28"/>
+              </w:rPr>
+              <w:t>9.7%</w:t>
+            </w:r>
+          </w:p>
+        </w:tc>
+        <w:tc>
+          <w:tcPr>
+            <w:tcW w:w="2250" w:type="dxa"/>
+          </w:tcPr>
+          <w:p>
+            <w:pPr>
+              <w:rPr>
+                <w:rFonts w:ascii="Calibri" w:hAnsi="Calibri" w:cs="Calibri"/>
+                <w:color w:val="000000"/>
+                <w:shd w:val="clear" w:color="auto" w:fill="FFFFFF"/>
+              </w:rPr>
+            </w:pPr>
+            <w:r>
+              <w:rPr>
+                <w:rFonts w:ascii="Calibri" w:hAnsi="Calibri" w:cs="Calibri"/>
+                <w:color w:val="000000"/>
+                <w:shd w:val="clear" w:color="auto" w:fill="FFFFFF"/>
+              </w:rPr>
+              <w:t>Recall</w:t>
+            </w:r>
+          </w:p>
+          <w:p>
+            <w:pPr>
+              <w:rPr>
+                <w:rFonts w:ascii="Arial" w:hAnsi="Arial" w:cs="Arial"/>
+                <w:sz w:val="28"/>
+                <w:szCs w:val="32"/>
+              </w:rPr>
+            </w:pPr>
+            <w:r>
+              <w:rPr>
+                <w:rFonts w:ascii="Arial" w:hAnsi="Arial" w:cs="Arial"/>
+                <w:szCs w:val="28"/>
+              </w:rPr>
+              <w:t>26%</w:t>
             </w:r>
           </w:p>
         </w:tc>
@@ -669,7 +679,7 @@
                   <w:sz w:val="22"/>
                   <w:szCs w:val="24"/>
                 </w:rPr>
-                <w:t>https://tinyurl.com/sampleset1-reg</w:t>
+                <w:t>https://tinyurl.com/sampleset2-3sep</w:t>
               </w:r>
             </w:hyperlink>
             <w:r>
@@ -723,7 +733,7 @@
                   <w:sz w:val="22"/>
                   <w:szCs w:val="24"/>
                 </w:rPr>
-                <w:t>https://tinyurl.com/dataset1-6OM-Reg-auth</w:t>
+                <w:t>https://tinyurl.com/6-OM-3sep-auth</w:t>
               </w:r>
             </w:hyperlink>
             <w:r>
@@ -744,15 +754,6 @@
               </w:rPr>
             </w:pPr>
           </w:p>
-          <w:p>
-            <w:pPr>
-              <w:rPr>
-                <w:rFonts w:ascii="Arial" w:hAnsi="Arial" w:cs="Arial"/>
-                <w:sz w:val="22"/>
-                <w:szCs w:val="24"/>
-              </w:rPr>
-            </w:pPr>
-          </w:p>
         </w:tc>
         <w:tc>
           <w:tcPr>
@@ -771,10 +772,14 @@
         </w:tc>
         <w:tc>
           <w:tcPr>
-            <w:tcW w:w="4500" w:type="dxa"/>
+            <w:tcW w:w="2250" w:type="dxa"/>
             <w:gridSpan w:val="2"/>
-            <w:vMerge/>
-          </w:tcPr>
+          </w:tcPr>
+          <w:p>
+            <w:r>
+              <w:t>F1</w:t>
+            </w:r>
+          </w:p>
           <w:p>
             <w:pPr>
               <w:rPr>
@@ -784,6 +789,54 @@
                 <w:shd w:val="clear" w:color="auto" w:fill="FFFFFF"/>
               </w:rPr>
             </w:pPr>
+            <w:r>
+              <w:rPr>
+                <w:rFonts w:ascii="Arial" w:hAnsi="Arial" w:cs="Arial"/>
+                <w:szCs w:val="28"/>
+              </w:rPr>
+              <w:t>7.06%</w:t>
+            </w:r>
+          </w:p>
+        </w:tc>
+        <w:tc>
+          <w:tcPr>
+            <w:tcW w:w="2250" w:type="dxa"/>
+          </w:tcPr>
+          <w:p>
+            <w:pPr>
+              <w:rPr>
+                <w:rStyle w:val="apple-converted-space"/>
+                <w:rFonts w:ascii="Calibri" w:hAnsi="Calibri" w:cs="Calibri"/>
+                <w:color w:val="000000"/>
+                <w:shd w:val="clear" w:color="auto" w:fill="FFFFFF"/>
+              </w:rPr>
+            </w:pPr>
+            <w:r>
+              <w:rPr>
+                <w:rStyle w:val="apple-converted-space"/>
+                <w:rFonts w:ascii="Calibri" w:hAnsi="Calibri" w:cs="Calibri"/>
+                <w:color w:val="000000"/>
+                <w:shd w:val="clear" w:color="auto" w:fill="FFFFFF"/>
+              </w:rPr>
+              <w:t>Accuracy</w:t>
+            </w:r>
+          </w:p>
+          <w:p>
+            <w:pPr>
+              <w:rPr>
+                <w:rStyle w:val="apple-converted-space"/>
+                <w:rFonts w:ascii="Calibri" w:hAnsi="Calibri" w:cs="Calibri"/>
+                <w:color w:val="000000"/>
+                <w:shd w:val="clear" w:color="auto" w:fill="FFFFFF"/>
+              </w:rPr>
+            </w:pPr>
+            <w:r>
+              <w:rPr>
+                <w:rFonts w:ascii="Arial" w:hAnsi="Arial" w:cs="Arial"/>
+                <w:szCs w:val="28"/>
+              </w:rPr>
+              <w:t>52%</w:t>
+            </w:r>
           </w:p>
         </w:tc>
       </w:tr>
@@ -1133,6 +1186,7 @@
         <w:tc>
           <w:tcPr>
             <w:tcW w:w="2340" w:type="dxa"/>
+            <w:gridSpan w:val="2"/>
           </w:tcPr>
           <w:p>
             <w:pPr>
@@ -1371,6 +1425,7 @@
         <w:tc>
           <w:tcPr>
             <w:tcW w:w="2340" w:type="dxa"/>
+            <w:gridSpan w:val="2"/>
           </w:tcPr>
           <w:p>
             <w:pPr>
@@ -1434,6 +1489,7 @@
                 <w:rFonts w:ascii="Arial" w:hAnsi="Arial" w:cs="Arial"/>
                 <w:szCs w:val="28"/>
               </w:rPr>
+              <w:lastRenderedPageBreak/>
               <w:t>0</w:t>
             </w:r>
             <w:r>
@@ -1813,6 +1869,7 @@
         <w:tc>
           <w:tcPr>
             <w:tcW w:w="2340" w:type="dxa"/>
+            <w:gridSpan w:val="2"/>
           </w:tcPr>
           <w:p>
             <w:pPr>
@@ -2047,6 +2104,7 @@
         <w:tc>
           <w:tcPr>
             <w:tcW w:w="2340" w:type="dxa"/>
+            <w:gridSpan w:val="2"/>
           </w:tcPr>
           <w:p>
             <w:pPr>
@@ -2509,6 +2567,7 @@
         <w:tc>
           <w:tcPr>
             <w:tcW w:w="2340" w:type="dxa"/>
+            <w:gridSpan w:val="2"/>
           </w:tcPr>
           <w:p>
             <w:pPr>
@@ -2756,6 +2815,7 @@
         <w:tc>
           <w:tcPr>
             <w:tcW w:w="2340" w:type="dxa"/>
+            <w:gridSpan w:val="2"/>
           </w:tcPr>
           <w:p>
             <w:pPr>
@@ -3190,6 +3250,7 @@
         <w:tc>
           <w:tcPr>
             <w:tcW w:w="2340" w:type="dxa"/>
+            <w:gridSpan w:val="2"/>
           </w:tcPr>
           <w:p>
             <w:pPr>
@@ -3450,6 +3511,7 @@
         <w:tc>
           <w:tcPr>
             <w:tcW w:w="2340" w:type="dxa"/>
+            <w:gridSpan w:val="2"/>
           </w:tcPr>
           <w:p>
             <w:pPr>
@@ -3507,7 +3569,7 @@
         <w:tc>
           <w:tcPr>
             <w:tcW w:w="13405" w:type="dxa"/>
-            <w:gridSpan w:val="6"/>
+            <w:gridSpan w:val="7"/>
           </w:tcPr>
           <w:p>
             <w:pPr>
@@ -3891,7 +3953,7 @@
         <w:tc>
           <w:tcPr>
             <w:tcW w:w="4500" w:type="dxa"/>
-            <w:gridSpan w:val="2"/>
+            <w:gridSpan w:val="3"/>
             <w:vMerge w:val="restart"/>
           </w:tcPr>
           <w:p>
@@ -4098,7 +4160,7 @@
         <w:tc>
           <w:tcPr>
             <w:tcW w:w="4500" w:type="dxa"/>
-            <w:gridSpan w:val="2"/>
+            <w:gridSpan w:val="3"/>
             <w:vMerge/>
           </w:tcPr>
           <w:p>

</xml_diff>

<commit_message>
Test Results and classification
</commit_message>
<xml_diff>
--- a/January 2023 Analysis/New Analysis/3-section-separate/OM_Exp_summary_Jan23 (series2).docx
+++ b/January 2023 Analysis/New Analysis/3-section-separate/OM_Exp_summary_Jan23 (series2).docx
@@ -982,17 +982,16 @@
                   <w:rStyle w:val="Hyperlink"/>
                   <w:rFonts w:ascii="Arial" w:hAnsi="Arial" w:cs="Arial"/>
                   <w:sz w:val="22"/>
-                  <w:szCs w:val="24"/>
+                  <w:szCs w:val="28"/>
                 </w:rPr>
-                <w:t>https://tinyurl.com/6om-exp2-reg-auth</w:t>
+                <w:t>https://tinyurl.com/6om-exp12-3sep-auth</w:t>
               </w:r>
             </w:hyperlink>
             <w:r>
               <w:rPr>
                 <w:rFonts w:ascii="Arial" w:hAnsi="Arial" w:cs="Arial"/>
                 <w:sz w:val="22"/>
-                <w:szCs w:val="24"/>
-                <w:u w:val="single"/>
+                <w:szCs w:val="28"/>
               </w:rPr>
               <w:t xml:space="preserve"> </w:t>
             </w:r>
@@ -1017,48 +1016,24 @@
                 <w:sz w:val="22"/>
                 <w:szCs w:val="24"/>
               </w:rPr>
-              <w:t xml:space="preserve"> </w:t>
-            </w:r>
-            <w:r>
-              <w:rPr>
-                <w:rFonts w:ascii="Arial" w:hAnsi="Arial" w:cs="Arial"/>
-                <w:sz w:val="22"/>
-                <w:szCs w:val="24"/>
-              </w:rPr>
-              <w:t>Total: 10</w:t>
-            </w:r>
-            <w:r>
-              <w:rPr>
-                <w:rFonts w:ascii="Arial" w:hAnsi="Arial" w:cs="Arial"/>
-                <w:sz w:val="22"/>
-                <w:szCs w:val="24"/>
-              </w:rPr>
-              <w:t>1</w:t>
-            </w:r>
-          </w:p>
-          <w:p>
-            <w:pPr>
-              <w:rPr>
-                <w:rFonts w:ascii="Arial" w:hAnsi="Arial" w:cs="Arial"/>
-                <w:sz w:val="22"/>
-                <w:szCs w:val="24"/>
-              </w:rPr>
-            </w:pPr>
-            <w:r>
-              <w:rPr>
-                <w:rFonts w:ascii="Arial" w:hAnsi="Arial" w:cs="Arial"/>
-                <w:sz w:val="22"/>
-                <w:szCs w:val="24"/>
-              </w:rPr>
-              <w:t xml:space="preserve"> </w:t>
-            </w:r>
-            <w:r>
-              <w:rPr>
-                <w:rFonts w:ascii="Arial" w:hAnsi="Arial" w:cs="Arial"/>
-                <w:sz w:val="22"/>
-                <w:szCs w:val="24"/>
-              </w:rPr>
-              <w:t xml:space="preserve">P </w:t>
+              <w:t xml:space="preserve"> Total: 101</w:t>
+            </w:r>
+          </w:p>
+          <w:p>
+            <w:pPr>
+              <w:rPr>
+                <w:rFonts w:ascii="Arial" w:hAnsi="Arial" w:cs="Arial"/>
+                <w:sz w:val="22"/>
+                <w:szCs w:val="24"/>
+              </w:rPr>
+            </w:pPr>
+            <w:r>
+              <w:rPr>
+                <w:rFonts w:ascii="Arial" w:hAnsi="Arial" w:cs="Arial"/>
+                <w:sz w:val="22"/>
+                <w:szCs w:val="24"/>
+              </w:rPr>
+              <w:t xml:space="preserve"> P </w:t>
             </w:r>
             <w:proofErr w:type="gramStart"/>
             <w:r>
@@ -1093,15 +1068,7 @@
                 <w:sz w:val="22"/>
                 <w:szCs w:val="24"/>
               </w:rPr>
-              <w:t xml:space="preserve"> NP Labeled:  8</w:t>
-            </w:r>
-            <w:r>
-              <w:rPr>
-                <w:rFonts w:ascii="Arial" w:hAnsi="Arial" w:cs="Arial"/>
-                <w:sz w:val="22"/>
-                <w:szCs w:val="24"/>
-              </w:rPr>
-              <w:t>6</w:t>
+              <w:t xml:space="preserve"> NP Labeled:  86</w:t>
             </w:r>
           </w:p>
           <w:p>
@@ -1144,6 +1111,23 @@
               </w:rPr>
             </w:pPr>
           </w:p>
+          <w:p>
+            <w:pPr>
+              <w:rPr>
+                <w:rFonts w:ascii="Arial" w:hAnsi="Arial" w:cs="Arial"/>
+                <w:sz w:val="28"/>
+                <w:szCs w:val="32"/>
+              </w:rPr>
+            </w:pPr>
+            <w:r>
+              <w:rPr>
+                <w:rFonts w:ascii="Arial" w:hAnsi="Arial" w:cs="Arial"/>
+                <w:sz w:val="20"/>
+                <w:szCs w:val="21"/>
+              </w:rPr>
+              <w:t>Result was same even tokenization was different</w:t>
+            </w:r>
+          </w:p>
         </w:tc>
         <w:tc>
           <w:tcPr>
@@ -1179,7 +1163,7 @@
                 <w:rFonts w:ascii="Arial" w:hAnsi="Arial" w:cs="Arial"/>
                 <w:szCs w:val="28"/>
               </w:rPr>
-              <w:t>100%</w:t>
+              <w:t>9.7%</w:t>
             </w:r>
           </w:p>
         </w:tc>
@@ -1218,7 +1202,7 @@
                 <w:rFonts w:ascii="Arial" w:hAnsi="Arial" w:cs="Arial"/>
                 <w:szCs w:val="28"/>
               </w:rPr>
-              <w:t>6.6%</w:t>
+              <w:t>26%</w:t>
             </w:r>
           </w:p>
         </w:tc>
@@ -1295,6 +1279,1370 @@
               </w:rPr>
             </w:pPr>
             <w:hyperlink r:id="rId8" w:history="1">
+              <w:r>
+                <w:rPr>
+                  <w:rStyle w:val="Hyperlink"/>
+                  <w:rFonts w:ascii="Arial" w:hAnsi="Arial" w:cs="Arial"/>
+                  <w:sz w:val="22"/>
+                  <w:szCs w:val="24"/>
+                </w:rPr>
+                <w:t>https://tinyurl.com/sampleset2-3sep</w:t>
+              </w:r>
+            </w:hyperlink>
+            <w:r>
+              <w:rPr>
+                <w:rFonts w:ascii="Arial" w:hAnsi="Arial" w:cs="Arial"/>
+                <w:sz w:val="22"/>
+                <w:szCs w:val="24"/>
+              </w:rPr>
+              <w:t xml:space="preserve"> </w:t>
+            </w:r>
+          </w:p>
+          <w:p>
+            <w:pPr>
+              <w:rPr>
+                <w:rFonts w:ascii="Arial" w:hAnsi="Arial" w:cs="Arial"/>
+                <w:sz w:val="22"/>
+                <w:szCs w:val="24"/>
+              </w:rPr>
+            </w:pPr>
+          </w:p>
+          <w:p>
+            <w:pPr>
+              <w:rPr>
+                <w:rFonts w:ascii="Arial" w:hAnsi="Arial" w:cs="Arial"/>
+                <w:sz w:val="22"/>
+                <w:szCs w:val="24"/>
+              </w:rPr>
+            </w:pPr>
+            <w:r>
+              <w:rPr>
+                <w:rFonts w:ascii="Arial" w:hAnsi="Arial" w:cs="Arial"/>
+                <w:sz w:val="22"/>
+                <w:szCs w:val="24"/>
+              </w:rPr>
+              <w:t xml:space="preserve">Dataset: </w:t>
+            </w:r>
+          </w:p>
+          <w:p>
+            <w:pPr>
+              <w:rPr>
+                <w:rFonts w:ascii="Arial" w:hAnsi="Arial" w:cs="Arial"/>
+                <w:sz w:val="22"/>
+                <w:szCs w:val="24"/>
+              </w:rPr>
+            </w:pPr>
+            <w:hyperlink r:id="rId9" w:history="1">
+              <w:r>
+                <w:rPr>
+                  <w:rStyle w:val="Hyperlink"/>
+                  <w:rFonts w:ascii="Arial" w:hAnsi="Arial" w:cs="Arial"/>
+                  <w:sz w:val="22"/>
+                  <w:szCs w:val="24"/>
+                </w:rPr>
+                <w:t>https://tinyurl.com/6-OM-3sep-auth</w:t>
+              </w:r>
+            </w:hyperlink>
+            <w:r>
+              <w:rPr>
+                <w:rFonts w:ascii="Arial" w:hAnsi="Arial" w:cs="Arial"/>
+                <w:sz w:val="22"/>
+                <w:szCs w:val="24"/>
+              </w:rPr>
+              <w:t xml:space="preserve"> </w:t>
+            </w:r>
+          </w:p>
+          <w:p>
+            <w:pPr>
+              <w:rPr>
+                <w:rFonts w:ascii="Arial" w:hAnsi="Arial" w:cs="Arial"/>
+                <w:b/>
+                <w:bCs/>
+                <w:sz w:val="28"/>
+                <w:szCs w:val="32"/>
+                <w:u w:val="single"/>
+              </w:rPr>
+            </w:pPr>
+          </w:p>
+        </w:tc>
+        <w:tc>
+          <w:tcPr>
+            <w:tcW w:w="2771" w:type="dxa"/>
+            <w:vMerge/>
+          </w:tcPr>
+          <w:p>
+            <w:pPr>
+              <w:rPr>
+                <w:rFonts w:ascii="Arial" w:hAnsi="Arial" w:cs="Arial"/>
+                <w:sz w:val="22"/>
+                <w:szCs w:val="24"/>
+              </w:rPr>
+            </w:pPr>
+          </w:p>
+        </w:tc>
+        <w:tc>
+          <w:tcPr>
+            <w:tcW w:w="2160" w:type="dxa"/>
+          </w:tcPr>
+          <w:p>
+            <w:r>
+              <w:t>F1</w:t>
+            </w:r>
+          </w:p>
+          <w:p>
+            <w:pPr>
+              <w:rPr>
+                <w:rFonts w:ascii="Arial" w:hAnsi="Arial" w:cs="Arial"/>
+                <w:sz w:val="28"/>
+                <w:szCs w:val="32"/>
+              </w:rPr>
+            </w:pPr>
+            <w:r>
+              <w:rPr>
+                <w:rFonts w:ascii="Arial" w:hAnsi="Arial" w:cs="Arial"/>
+                <w:szCs w:val="28"/>
+              </w:rPr>
+              <w:t>7.06%</w:t>
+            </w:r>
+          </w:p>
+        </w:tc>
+        <w:tc>
+          <w:tcPr>
+            <w:tcW w:w="2340" w:type="dxa"/>
+            <w:gridSpan w:val="2"/>
+          </w:tcPr>
+          <w:p>
+            <w:pPr>
+              <w:rPr>
+                <w:rStyle w:val="apple-converted-space"/>
+                <w:rFonts w:ascii="Calibri" w:hAnsi="Calibri" w:cs="Calibri"/>
+                <w:color w:val="000000"/>
+                <w:shd w:val="clear" w:color="auto" w:fill="FFFFFF"/>
+              </w:rPr>
+            </w:pPr>
+            <w:r>
+              <w:rPr>
+                <w:rStyle w:val="apple-converted-space"/>
+                <w:rFonts w:ascii="Calibri" w:hAnsi="Calibri" w:cs="Calibri"/>
+                <w:color w:val="000000"/>
+                <w:shd w:val="clear" w:color="auto" w:fill="FFFFFF"/>
+              </w:rPr>
+              <w:t>Accuracy</w:t>
+            </w:r>
+          </w:p>
+          <w:p>
+            <w:pPr>
+              <w:rPr>
+                <w:rFonts w:ascii="Arial" w:hAnsi="Arial" w:cs="Arial"/>
+                <w:sz w:val="28"/>
+                <w:szCs w:val="32"/>
+              </w:rPr>
+            </w:pPr>
+            <w:r>
+              <w:rPr>
+                <w:rFonts w:ascii="Arial" w:hAnsi="Arial" w:cs="Arial"/>
+                <w:szCs w:val="28"/>
+              </w:rPr>
+              <w:t>52%</w:t>
+            </w:r>
+          </w:p>
+        </w:tc>
+      </w:tr>
+      <w:tr>
+        <w:trPr>
+          <w:trHeight w:val="1790"/>
+        </w:trPr>
+        <w:tc>
+          <w:tcPr>
+            <w:tcW w:w="595" w:type="dxa"/>
+            <w:vMerge w:val="restart"/>
+          </w:tcPr>
+          <w:p>
+            <w:pPr>
+              <w:rPr>
+                <w:rFonts w:ascii="Arial" w:hAnsi="Arial" w:cs="Arial"/>
+                <w:b/>
+                <w:bCs/>
+                <w:sz w:val="28"/>
+                <w:szCs w:val="32"/>
+                <w:u w:val="single"/>
+              </w:rPr>
+            </w:pPr>
+            <w:r>
+              <w:rPr>
+                <w:rFonts w:ascii="Arial" w:hAnsi="Arial" w:cs="Arial"/>
+                <w:szCs w:val="28"/>
+              </w:rPr>
+              <w:lastRenderedPageBreak/>
+              <w:t>0</w:t>
+            </w:r>
+            <w:r>
+              <w:rPr>
+                <w:rFonts w:ascii="Arial" w:hAnsi="Arial" w:cs="Arial"/>
+                <w:szCs w:val="28"/>
+              </w:rPr>
+              <w:t>3</w:t>
+            </w:r>
+          </w:p>
+        </w:tc>
+        <w:tc>
+          <w:tcPr>
+            <w:tcW w:w="2339" w:type="dxa"/>
+            <w:vMerge w:val="restart"/>
+          </w:tcPr>
+          <w:p>
+            <w:pPr>
+              <w:rPr>
+                <w:rFonts w:ascii="Calibri" w:hAnsi="Calibri" w:cs="Calibri"/>
+                <w:color w:val="000000"/>
+                <w:shd w:val="clear" w:color="auto" w:fill="FFFFFF"/>
+              </w:rPr>
+            </w:pPr>
+            <w:r>
+              <w:rPr>
+                <w:rFonts w:ascii="Calibri" w:hAnsi="Calibri" w:cs="Calibri"/>
+                <w:color w:val="000000"/>
+                <w:shd w:val="clear" w:color="auto" w:fill="FFFFFF"/>
+              </w:rPr>
+              <w:t xml:space="preserve">Exp 3 Jan23 - Regular </w:t>
+            </w:r>
+            <w:proofErr w:type="gramStart"/>
+            <w:r>
+              <w:rPr>
+                <w:rFonts w:ascii="Calibri" w:hAnsi="Calibri" w:cs="Calibri"/>
+                <w:color w:val="000000"/>
+                <w:shd w:val="clear" w:color="auto" w:fill="FFFFFF"/>
+              </w:rPr>
+              <w:t>Dataset  -</w:t>
+            </w:r>
+            <w:proofErr w:type="gramEnd"/>
+            <w:r>
+              <w:rPr>
+                <w:rFonts w:ascii="Calibri" w:hAnsi="Calibri" w:cs="Calibri"/>
+                <w:color w:val="000000"/>
+                <w:shd w:val="clear" w:color="auto" w:fill="FFFFFF"/>
+              </w:rPr>
+              <w:t xml:space="preserve"> Tokenization 3 </w:t>
+            </w:r>
+            <w:r>
+              <w:rPr>
+                <w:rFonts w:ascii="Calibri" w:hAnsi="Calibri" w:cs="Calibri"/>
+                <w:color w:val="000000"/>
+                <w:shd w:val="clear" w:color="auto" w:fill="FFFFFF"/>
+              </w:rPr>
+              <w:t>–</w:t>
+            </w:r>
+            <w:r>
+              <w:rPr>
+                <w:rFonts w:ascii="Calibri" w:hAnsi="Calibri" w:cs="Calibri"/>
+                <w:color w:val="000000"/>
+                <w:shd w:val="clear" w:color="auto" w:fill="FFFFFF"/>
+              </w:rPr>
+              <w:t xml:space="preserve"> </w:t>
+            </w:r>
+          </w:p>
+          <w:p>
+            <w:pPr>
+              <w:rPr>
+                <w:rFonts w:ascii="Calibri" w:hAnsi="Calibri" w:cs="Calibri"/>
+                <w:color w:val="000000"/>
+                <w:shd w:val="clear" w:color="auto" w:fill="FFFFFF"/>
+              </w:rPr>
+            </w:pPr>
+            <w:r>
+              <w:rPr>
+                <w:rFonts w:ascii="Calibri" w:hAnsi="Calibri" w:cs="Calibri"/>
+                <w:color w:val="000000"/>
+                <w:shd w:val="clear" w:color="auto" w:fill="FFFFFF"/>
+              </w:rPr>
+              <w:t>6 OM combined</w:t>
+            </w:r>
+          </w:p>
+          <w:p>
+            <w:pPr>
+              <w:rPr>
+                <w:rFonts w:ascii="Calibri" w:hAnsi="Calibri" w:cs="Calibri"/>
+                <w:color w:val="000000"/>
+                <w:shd w:val="clear" w:color="auto" w:fill="FFFFFF"/>
+              </w:rPr>
+            </w:pPr>
+          </w:p>
+          <w:p>
+            <w:pPr>
+              <w:rPr>
+                <w:rFonts w:ascii="Calibri" w:hAnsi="Calibri" w:cs="Calibri"/>
+                <w:color w:val="000000"/>
+                <w:shd w:val="clear" w:color="auto" w:fill="FFFFFF"/>
+              </w:rPr>
+            </w:pPr>
+          </w:p>
+          <w:p>
+            <w:pPr>
+              <w:rPr>
+                <w:rFonts w:ascii="Calibri" w:hAnsi="Calibri" w:cs="Calibri"/>
+                <w:color w:val="000000"/>
+                <w:shd w:val="clear" w:color="auto" w:fill="FFFFFF"/>
+              </w:rPr>
+            </w:pPr>
+          </w:p>
+          <w:p>
+            <w:pPr>
+              <w:rPr>
+                <w:rFonts w:ascii="Calibri" w:hAnsi="Calibri" w:cs="Calibri"/>
+                <w:color w:val="000000"/>
+                <w:shd w:val="clear" w:color="auto" w:fill="FFFFFF"/>
+              </w:rPr>
+            </w:pPr>
+          </w:p>
+          <w:p>
+            <w:pPr>
+              <w:rPr>
+                <w:rFonts w:ascii="Arial" w:hAnsi="Arial" w:cs="Arial"/>
+                <w:b/>
+                <w:bCs/>
+                <w:sz w:val="28"/>
+                <w:szCs w:val="32"/>
+                <w:u w:val="single"/>
+              </w:rPr>
+            </w:pPr>
+          </w:p>
+        </w:tc>
+        <w:tc>
+          <w:tcPr>
+            <w:tcW w:w="3200" w:type="dxa"/>
+          </w:tcPr>
+          <w:p>
+            <w:pPr>
+              <w:rPr>
+                <w:rFonts w:ascii="Arial" w:hAnsi="Arial" w:cs="Arial"/>
+                <w:sz w:val="22"/>
+                <w:szCs w:val="24"/>
+              </w:rPr>
+            </w:pPr>
+            <w:r>
+              <w:rPr>
+                <w:rFonts w:ascii="Arial" w:hAnsi="Arial" w:cs="Arial"/>
+                <w:sz w:val="22"/>
+                <w:szCs w:val="24"/>
+              </w:rPr>
+              <w:t>Notebook:</w:t>
+            </w:r>
+          </w:p>
+          <w:p>
+            <w:pPr>
+              <w:rPr>
+                <w:rFonts w:ascii="Arial" w:hAnsi="Arial" w:cs="Arial"/>
+                <w:sz w:val="28"/>
+                <w:szCs w:val="32"/>
+              </w:rPr>
+            </w:pPr>
+          </w:p>
+        </w:tc>
+        <w:tc>
+          <w:tcPr>
+            <w:tcW w:w="2771" w:type="dxa"/>
+            <w:vMerge w:val="restart"/>
+          </w:tcPr>
+          <w:p>
+            <w:pPr>
+              <w:rPr>
+                <w:rFonts w:ascii="Arial" w:hAnsi="Arial" w:cs="Arial"/>
+                <w:sz w:val="22"/>
+                <w:szCs w:val="24"/>
+              </w:rPr>
+            </w:pPr>
+            <w:r>
+              <w:rPr>
+                <w:rFonts w:ascii="Arial" w:hAnsi="Arial" w:cs="Arial"/>
+                <w:sz w:val="22"/>
+                <w:szCs w:val="24"/>
+              </w:rPr>
+              <w:t xml:space="preserve"> </w:t>
+            </w:r>
+            <w:r>
+              <w:rPr>
+                <w:rFonts w:ascii="Arial" w:hAnsi="Arial" w:cs="Arial"/>
+                <w:sz w:val="22"/>
+                <w:szCs w:val="24"/>
+              </w:rPr>
+              <w:t>Total: 10</w:t>
+            </w:r>
+            <w:r>
+              <w:rPr>
+                <w:rFonts w:ascii="Arial" w:hAnsi="Arial" w:cs="Arial"/>
+                <w:sz w:val="22"/>
+                <w:szCs w:val="24"/>
+              </w:rPr>
+              <w:t>1</w:t>
+            </w:r>
+            <w:r>
+              <w:rPr>
+                <w:rFonts w:ascii="Arial" w:hAnsi="Arial" w:cs="Arial"/>
+                <w:sz w:val="22"/>
+                <w:szCs w:val="24"/>
+              </w:rPr>
+              <w:t xml:space="preserve"> </w:t>
+            </w:r>
+          </w:p>
+          <w:p>
+            <w:pPr>
+              <w:rPr>
+                <w:rFonts w:ascii="Arial" w:hAnsi="Arial" w:cs="Arial"/>
+                <w:sz w:val="22"/>
+                <w:szCs w:val="24"/>
+              </w:rPr>
+            </w:pPr>
+            <w:r>
+              <w:rPr>
+                <w:rFonts w:ascii="Arial" w:hAnsi="Arial" w:cs="Arial"/>
+                <w:sz w:val="22"/>
+                <w:szCs w:val="24"/>
+              </w:rPr>
+              <w:t xml:space="preserve"> </w:t>
+            </w:r>
+            <w:r>
+              <w:rPr>
+                <w:rFonts w:ascii="Arial" w:hAnsi="Arial" w:cs="Arial"/>
+                <w:sz w:val="22"/>
+                <w:szCs w:val="24"/>
+              </w:rPr>
+              <w:t xml:space="preserve">P </w:t>
+            </w:r>
+            <w:proofErr w:type="gramStart"/>
+            <w:r>
+              <w:rPr>
+                <w:rFonts w:ascii="Arial" w:hAnsi="Arial" w:cs="Arial"/>
+                <w:sz w:val="22"/>
+                <w:szCs w:val="24"/>
+              </w:rPr>
+              <w:t>Labeled :</w:t>
+            </w:r>
+            <w:proofErr w:type="gramEnd"/>
+            <w:r>
+              <w:rPr>
+                <w:rFonts w:ascii="Arial" w:hAnsi="Arial" w:cs="Arial"/>
+                <w:sz w:val="22"/>
+                <w:szCs w:val="24"/>
+              </w:rPr>
+              <w:t xml:space="preserve"> 15</w:t>
+            </w:r>
+          </w:p>
+          <w:p>
+            <w:pPr>
+              <w:rPr>
+                <w:rFonts w:ascii="Arial" w:hAnsi="Arial" w:cs="Arial"/>
+                <w:sz w:val="22"/>
+                <w:szCs w:val="24"/>
+              </w:rPr>
+            </w:pPr>
+            <w:r>
+              <w:rPr>
+                <w:rFonts w:ascii="Arial" w:hAnsi="Arial" w:cs="Arial"/>
+                <w:sz w:val="22"/>
+                <w:szCs w:val="24"/>
+              </w:rPr>
+              <w:t xml:space="preserve"> NP Labeled:  8</w:t>
+            </w:r>
+            <w:r>
+              <w:rPr>
+                <w:rFonts w:ascii="Arial" w:hAnsi="Arial" w:cs="Arial"/>
+                <w:sz w:val="22"/>
+                <w:szCs w:val="24"/>
+              </w:rPr>
+              <w:t>6</w:t>
+            </w:r>
+          </w:p>
+          <w:p>
+            <w:pPr>
+              <w:rPr>
+                <w:rFonts w:ascii="Arial" w:hAnsi="Arial" w:cs="Arial"/>
+                <w:b/>
+                <w:bCs/>
+                <w:sz w:val="28"/>
+                <w:szCs w:val="32"/>
+                <w:u w:val="single"/>
+              </w:rPr>
+            </w:pPr>
+          </w:p>
+          <w:p>
+            <w:pPr>
+              <w:rPr>
+                <w:rFonts w:ascii="Arial" w:hAnsi="Arial" w:cs="Arial"/>
+                <w:color w:val="7030A0"/>
+                <w:sz w:val="22"/>
+                <w:szCs w:val="24"/>
+              </w:rPr>
+            </w:pPr>
+            <w:r>
+              <w:rPr>
+                <w:rFonts w:ascii="Arial" w:hAnsi="Arial" w:cs="Arial"/>
+                <w:color w:val="7030A0"/>
+                <w:sz w:val="22"/>
+                <w:szCs w:val="24"/>
+              </w:rPr>
+              <w:t>(Unseen to the Model)</w:t>
+            </w:r>
+          </w:p>
+          <w:p>
+            <w:pPr>
+              <w:rPr>
+                <w:rFonts w:ascii="Arial" w:hAnsi="Arial" w:cs="Arial"/>
+                <w:b/>
+                <w:bCs/>
+                <w:sz w:val="28"/>
+                <w:szCs w:val="32"/>
+                <w:u w:val="single"/>
+              </w:rPr>
+            </w:pPr>
+          </w:p>
+        </w:tc>
+        <w:tc>
+          <w:tcPr>
+            <w:tcW w:w="2160" w:type="dxa"/>
+          </w:tcPr>
+          <w:p>
+            <w:pPr>
+              <w:rPr>
+                <w:rFonts w:ascii="Calibri" w:hAnsi="Calibri" w:cs="Calibri"/>
+                <w:color w:val="000000"/>
+                <w:shd w:val="clear" w:color="auto" w:fill="FFFFFF"/>
+              </w:rPr>
+            </w:pPr>
+            <w:r>
+              <w:rPr>
+                <w:rFonts w:ascii="Calibri" w:hAnsi="Calibri" w:cs="Calibri"/>
+                <w:color w:val="000000"/>
+                <w:shd w:val="clear" w:color="auto" w:fill="FFFFFF"/>
+              </w:rPr>
+              <w:t>Precision</w:t>
+            </w:r>
+          </w:p>
+          <w:p>
+            <w:pPr>
+              <w:rPr>
+                <w:rFonts w:ascii="Arial" w:hAnsi="Arial" w:cs="Arial"/>
+                <w:szCs w:val="28"/>
+              </w:rPr>
+            </w:pPr>
+            <w:r>
+              <w:rPr>
+                <w:rFonts w:ascii="Arial" w:hAnsi="Arial" w:cs="Arial"/>
+                <w:szCs w:val="28"/>
+              </w:rPr>
+              <w:t>2.5%</w:t>
+            </w:r>
+          </w:p>
+        </w:tc>
+        <w:tc>
+          <w:tcPr>
+            <w:tcW w:w="2340" w:type="dxa"/>
+            <w:gridSpan w:val="2"/>
+          </w:tcPr>
+          <w:p>
+            <w:pPr>
+              <w:rPr>
+                <w:rFonts w:ascii="Calibri" w:hAnsi="Calibri" w:cs="Calibri"/>
+                <w:color w:val="000000"/>
+                <w:shd w:val="clear" w:color="auto" w:fill="FFFFFF"/>
+              </w:rPr>
+            </w:pPr>
+            <w:r>
+              <w:rPr>
+                <w:rFonts w:ascii="Calibri" w:hAnsi="Calibri" w:cs="Calibri"/>
+                <w:color w:val="000000"/>
+                <w:shd w:val="clear" w:color="auto" w:fill="FFFFFF"/>
+              </w:rPr>
+              <w:t>Recall</w:t>
+            </w:r>
+          </w:p>
+          <w:p>
+            <w:pPr>
+              <w:rPr>
+                <w:rFonts w:ascii="Arial" w:hAnsi="Arial" w:cs="Arial"/>
+                <w:szCs w:val="28"/>
+              </w:rPr>
+            </w:pPr>
+            <w:r>
+              <w:rPr>
+                <w:rFonts w:ascii="Arial" w:hAnsi="Arial" w:cs="Arial"/>
+                <w:szCs w:val="28"/>
+              </w:rPr>
+              <w:t>13%</w:t>
+            </w:r>
+          </w:p>
+        </w:tc>
+      </w:tr>
+      <w:tr>
+        <w:trPr>
+          <w:trHeight w:val="90"/>
+        </w:trPr>
+        <w:tc>
+          <w:tcPr>
+            <w:tcW w:w="595" w:type="dxa"/>
+            <w:vMerge/>
+          </w:tcPr>
+          <w:p>
+            <w:pPr>
+              <w:rPr>
+                <w:rFonts w:ascii="Arial" w:hAnsi="Arial" w:cs="Arial"/>
+                <w:szCs w:val="28"/>
+              </w:rPr>
+            </w:pPr>
+          </w:p>
+        </w:tc>
+        <w:tc>
+          <w:tcPr>
+            <w:tcW w:w="2339" w:type="dxa"/>
+            <w:vMerge/>
+          </w:tcPr>
+          <w:p>
+            <w:pPr>
+              <w:rPr>
+                <w:rFonts w:ascii="Calibri" w:hAnsi="Calibri" w:cs="Calibri"/>
+                <w:color w:val="000000"/>
+                <w:shd w:val="clear" w:color="auto" w:fill="FFFFFF"/>
+              </w:rPr>
+            </w:pPr>
+          </w:p>
+        </w:tc>
+        <w:tc>
+          <w:tcPr>
+            <w:tcW w:w="3200" w:type="dxa"/>
+          </w:tcPr>
+          <w:p>
+            <w:pPr>
+              <w:rPr>
+                <w:rFonts w:ascii="Arial" w:hAnsi="Arial" w:cs="Arial"/>
+                <w:sz w:val="22"/>
+                <w:szCs w:val="24"/>
+              </w:rPr>
+            </w:pPr>
+            <w:r>
+              <w:rPr>
+                <w:rFonts w:ascii="Arial" w:hAnsi="Arial" w:cs="Arial"/>
+                <w:sz w:val="22"/>
+                <w:szCs w:val="24"/>
+              </w:rPr>
+              <w:t xml:space="preserve">Sample set: </w:t>
+            </w:r>
+          </w:p>
+          <w:p>
+            <w:pPr>
+              <w:rPr>
+                <w:rFonts w:ascii="Arial" w:hAnsi="Arial" w:cs="Arial"/>
+                <w:sz w:val="22"/>
+                <w:szCs w:val="24"/>
+              </w:rPr>
+            </w:pPr>
+          </w:p>
+          <w:p>
+            <w:pPr>
+              <w:rPr>
+                <w:rFonts w:ascii="Arial" w:hAnsi="Arial" w:cs="Arial"/>
+                <w:sz w:val="22"/>
+                <w:szCs w:val="24"/>
+              </w:rPr>
+            </w:pPr>
+            <w:hyperlink r:id="rId10" w:history="1">
+              <w:r>
+                <w:rPr>
+                  <w:rStyle w:val="Hyperlink"/>
+                  <w:rFonts w:ascii="Arial" w:hAnsi="Arial" w:cs="Arial"/>
+                  <w:sz w:val="22"/>
+                  <w:szCs w:val="24"/>
+                </w:rPr>
+                <w:t>https://tinyurl.com/sampleset2-3sep</w:t>
+              </w:r>
+            </w:hyperlink>
+            <w:r>
+              <w:rPr>
+                <w:rFonts w:ascii="Arial" w:hAnsi="Arial" w:cs="Arial"/>
+                <w:sz w:val="22"/>
+                <w:szCs w:val="24"/>
+              </w:rPr>
+              <w:t xml:space="preserve"> </w:t>
+            </w:r>
+          </w:p>
+          <w:p>
+            <w:pPr>
+              <w:rPr>
+                <w:rFonts w:ascii="Arial" w:hAnsi="Arial" w:cs="Arial"/>
+                <w:sz w:val="22"/>
+                <w:szCs w:val="24"/>
+              </w:rPr>
+            </w:pPr>
+          </w:p>
+          <w:p>
+            <w:pPr>
+              <w:rPr>
+                <w:rFonts w:ascii="Arial" w:hAnsi="Arial" w:cs="Arial"/>
+                <w:sz w:val="22"/>
+                <w:szCs w:val="24"/>
+              </w:rPr>
+            </w:pPr>
+            <w:r>
+              <w:rPr>
+                <w:rFonts w:ascii="Arial" w:hAnsi="Arial" w:cs="Arial"/>
+                <w:sz w:val="22"/>
+                <w:szCs w:val="24"/>
+              </w:rPr>
+              <w:t xml:space="preserve">Dataset: </w:t>
+            </w:r>
+          </w:p>
+          <w:p>
+            <w:pPr>
+              <w:rPr>
+                <w:rFonts w:ascii="Arial" w:hAnsi="Arial" w:cs="Arial"/>
+                <w:sz w:val="22"/>
+                <w:szCs w:val="24"/>
+              </w:rPr>
+            </w:pPr>
+            <w:hyperlink r:id="rId11" w:history="1">
+              <w:r>
+                <w:rPr>
+                  <w:rStyle w:val="Hyperlink"/>
+                  <w:rFonts w:ascii="Arial" w:hAnsi="Arial" w:cs="Arial"/>
+                  <w:sz w:val="22"/>
+                  <w:szCs w:val="24"/>
+                </w:rPr>
+                <w:t>https://tinyurl.com/6-OM-3sep-auth</w:t>
+              </w:r>
+            </w:hyperlink>
+            <w:r>
+              <w:rPr>
+                <w:rFonts w:ascii="Arial" w:hAnsi="Arial" w:cs="Arial"/>
+                <w:sz w:val="22"/>
+                <w:szCs w:val="24"/>
+              </w:rPr>
+              <w:t xml:space="preserve"> </w:t>
+            </w:r>
+          </w:p>
+          <w:p>
+            <w:pPr>
+              <w:rPr>
+                <w:rFonts w:ascii="Arial" w:hAnsi="Arial" w:cs="Arial"/>
+                <w:sz w:val="22"/>
+                <w:szCs w:val="24"/>
+              </w:rPr>
+            </w:pPr>
+          </w:p>
+        </w:tc>
+        <w:tc>
+          <w:tcPr>
+            <w:tcW w:w="2771" w:type="dxa"/>
+            <w:vMerge/>
+          </w:tcPr>
+          <w:p>
+            <w:pPr>
+              <w:rPr>
+                <w:rFonts w:ascii="Arial" w:hAnsi="Arial" w:cs="Arial"/>
+                <w:sz w:val="22"/>
+                <w:szCs w:val="24"/>
+              </w:rPr>
+            </w:pPr>
+          </w:p>
+        </w:tc>
+        <w:tc>
+          <w:tcPr>
+            <w:tcW w:w="2160" w:type="dxa"/>
+          </w:tcPr>
+          <w:p>
+            <w:r>
+              <w:t>F1</w:t>
+            </w:r>
+          </w:p>
+          <w:p>
+            <w:pPr>
+              <w:rPr>
+                <w:rFonts w:ascii="Arial" w:hAnsi="Arial" w:cs="Arial"/>
+                <w:sz w:val="28"/>
+                <w:szCs w:val="32"/>
+              </w:rPr>
+            </w:pPr>
+            <w:r>
+              <w:rPr>
+                <w:rFonts w:ascii="Arial" w:hAnsi="Arial" w:cs="Arial"/>
+                <w:szCs w:val="28"/>
+              </w:rPr>
+              <w:t>2.09%</w:t>
+            </w:r>
+          </w:p>
+        </w:tc>
+        <w:tc>
+          <w:tcPr>
+            <w:tcW w:w="2340" w:type="dxa"/>
+            <w:gridSpan w:val="2"/>
+          </w:tcPr>
+          <w:p>
+            <w:pPr>
+              <w:rPr>
+                <w:rStyle w:val="apple-converted-space"/>
+                <w:rFonts w:ascii="Calibri" w:hAnsi="Calibri" w:cs="Calibri"/>
+                <w:color w:val="000000"/>
+                <w:shd w:val="clear" w:color="auto" w:fill="FFFFFF"/>
+              </w:rPr>
+            </w:pPr>
+            <w:r>
+              <w:rPr>
+                <w:rStyle w:val="apple-converted-space"/>
+                <w:rFonts w:ascii="Calibri" w:hAnsi="Calibri" w:cs="Calibri"/>
+                <w:color w:val="000000"/>
+                <w:shd w:val="clear" w:color="auto" w:fill="FFFFFF"/>
+              </w:rPr>
+              <w:t>Accuracy</w:t>
+            </w:r>
+          </w:p>
+          <w:p>
+            <w:pPr>
+              <w:rPr>
+                <w:rFonts w:ascii="Arial" w:hAnsi="Arial" w:cs="Arial"/>
+                <w:sz w:val="28"/>
+                <w:szCs w:val="32"/>
+              </w:rPr>
+            </w:pPr>
+            <w:r>
+              <w:rPr>
+                <w:rFonts w:ascii="Arial" w:hAnsi="Arial" w:cs="Arial"/>
+                <w:szCs w:val="28"/>
+              </w:rPr>
+              <w:t>85%</w:t>
+            </w:r>
+          </w:p>
+        </w:tc>
+      </w:tr>
+      <w:tr>
+        <w:trPr>
+          <w:trHeight w:val="1331"/>
+        </w:trPr>
+        <w:tc>
+          <w:tcPr>
+            <w:tcW w:w="595" w:type="dxa"/>
+            <w:vMerge w:val="restart"/>
+          </w:tcPr>
+          <w:p>
+            <w:pPr>
+              <w:rPr>
+                <w:rFonts w:ascii="Arial" w:hAnsi="Arial" w:cs="Arial"/>
+                <w:b/>
+                <w:bCs/>
+                <w:sz w:val="28"/>
+                <w:szCs w:val="32"/>
+                <w:u w:val="single"/>
+              </w:rPr>
+            </w:pPr>
+            <w:r>
+              <w:rPr>
+                <w:rFonts w:ascii="Arial" w:hAnsi="Arial" w:cs="Arial"/>
+                <w:szCs w:val="28"/>
+              </w:rPr>
+              <w:t>0</w:t>
+            </w:r>
+            <w:r>
+              <w:rPr>
+                <w:rFonts w:ascii="Arial" w:hAnsi="Arial" w:cs="Arial"/>
+                <w:szCs w:val="28"/>
+              </w:rPr>
+              <w:t>4</w:t>
+            </w:r>
+          </w:p>
+        </w:tc>
+        <w:tc>
+          <w:tcPr>
+            <w:tcW w:w="2339" w:type="dxa"/>
+            <w:vMerge w:val="restart"/>
+          </w:tcPr>
+          <w:p>
+            <w:pPr>
+              <w:rPr>
+                <w:rFonts w:ascii="Calibri" w:hAnsi="Calibri" w:cs="Calibri"/>
+                <w:color w:val="000000"/>
+                <w:bdr w:val="none" w:sz="0" w:space="0" w:color="auto" w:frame="1"/>
+                <w:shd w:val="clear" w:color="auto" w:fill="FFFFFF"/>
+              </w:rPr>
+            </w:pPr>
+          </w:p>
+          <w:p>
+            <w:pPr>
+              <w:rPr>
+                <w:rFonts w:ascii="Calibri" w:hAnsi="Calibri" w:cs="Calibri"/>
+                <w:color w:val="000000"/>
+                <w:shd w:val="clear" w:color="auto" w:fill="FFFFFF"/>
+              </w:rPr>
+            </w:pPr>
+            <w:r>
+              <w:rPr>
+                <w:rFonts w:ascii="Calibri" w:hAnsi="Calibri" w:cs="Calibri"/>
+                <w:color w:val="000000"/>
+                <w:shd w:val="clear" w:color="auto" w:fill="FFFFFF"/>
+              </w:rPr>
+              <w:t xml:space="preserve">Exp </w:t>
+            </w:r>
+            <w:r>
+              <w:rPr>
+                <w:rFonts w:ascii="Calibri" w:hAnsi="Calibri" w:cs="Calibri"/>
+                <w:color w:val="000000"/>
+                <w:shd w:val="clear" w:color="auto" w:fill="FFFFFF"/>
+              </w:rPr>
+              <w:t>4</w:t>
+            </w:r>
+            <w:r>
+              <w:rPr>
+                <w:rFonts w:ascii="Calibri" w:hAnsi="Calibri" w:cs="Calibri"/>
+                <w:color w:val="000000"/>
+                <w:shd w:val="clear" w:color="auto" w:fill="FFFFFF"/>
+              </w:rPr>
+              <w:t xml:space="preserve"> Jan23 - Regular </w:t>
+            </w:r>
+            <w:proofErr w:type="gramStart"/>
+            <w:r>
+              <w:rPr>
+                <w:rFonts w:ascii="Calibri" w:hAnsi="Calibri" w:cs="Calibri"/>
+                <w:color w:val="000000"/>
+                <w:shd w:val="clear" w:color="auto" w:fill="FFFFFF"/>
+              </w:rPr>
+              <w:t>Dataset  -</w:t>
+            </w:r>
+            <w:proofErr w:type="gramEnd"/>
+            <w:r>
+              <w:rPr>
+                <w:rFonts w:ascii="Calibri" w:hAnsi="Calibri" w:cs="Calibri"/>
+                <w:color w:val="000000"/>
+                <w:shd w:val="clear" w:color="auto" w:fill="FFFFFF"/>
+              </w:rPr>
+              <w:t xml:space="preserve"> Tokenization </w:t>
+            </w:r>
+            <w:r>
+              <w:rPr>
+                <w:rFonts w:ascii="Calibri" w:hAnsi="Calibri" w:cs="Calibri"/>
+                <w:color w:val="000000"/>
+                <w:shd w:val="clear" w:color="auto" w:fill="FFFFFF"/>
+              </w:rPr>
+              <w:t>4</w:t>
+            </w:r>
+            <w:r>
+              <w:rPr>
+                <w:rFonts w:ascii="Calibri" w:hAnsi="Calibri" w:cs="Calibri"/>
+                <w:color w:val="000000"/>
+                <w:shd w:val="clear" w:color="auto" w:fill="FFFFFF"/>
+              </w:rPr>
+              <w:t xml:space="preserve"> </w:t>
+            </w:r>
+          </w:p>
+          <w:p>
+            <w:pPr>
+              <w:rPr>
+                <w:rFonts w:ascii="Calibri" w:hAnsi="Calibri" w:cs="Calibri"/>
+                <w:color w:val="000000"/>
+                <w:shd w:val="clear" w:color="auto" w:fill="FFFFFF"/>
+              </w:rPr>
+            </w:pPr>
+          </w:p>
+          <w:p>
+            <w:pPr>
+              <w:rPr>
+                <w:rFonts w:ascii="Calibri" w:hAnsi="Calibri" w:cs="Calibri"/>
+                <w:color w:val="000000"/>
+                <w:shd w:val="clear" w:color="auto" w:fill="FFFFFF"/>
+              </w:rPr>
+            </w:pPr>
+            <w:r>
+              <w:rPr>
+                <w:rFonts w:ascii="Calibri" w:hAnsi="Calibri" w:cs="Calibri"/>
+                <w:color w:val="000000"/>
+                <w:shd w:val="clear" w:color="auto" w:fill="FFFFFF"/>
+              </w:rPr>
+              <w:t xml:space="preserve"> 6 OM combined</w:t>
+            </w:r>
+          </w:p>
+          <w:p>
+            <w:pPr>
+              <w:rPr>
+                <w:rFonts w:ascii="Calibri" w:hAnsi="Calibri" w:cs="Calibri"/>
+                <w:color w:val="000000"/>
+                <w:bdr w:val="none" w:sz="0" w:space="0" w:color="auto" w:frame="1"/>
+                <w:shd w:val="clear" w:color="auto" w:fill="FFFFFF"/>
+              </w:rPr>
+            </w:pPr>
+          </w:p>
+          <w:p>
+            <w:pPr>
+              <w:rPr>
+                <w:rFonts w:ascii="Arial" w:hAnsi="Arial" w:cs="Arial"/>
+                <w:b/>
+                <w:bCs/>
+                <w:sz w:val="28"/>
+                <w:szCs w:val="32"/>
+                <w:u w:val="single"/>
+              </w:rPr>
+            </w:pPr>
+          </w:p>
+        </w:tc>
+        <w:tc>
+          <w:tcPr>
+            <w:tcW w:w="3200" w:type="dxa"/>
+          </w:tcPr>
+          <w:p>
+            <w:pPr>
+              <w:rPr>
+                <w:rFonts w:ascii="Arial" w:hAnsi="Arial" w:cs="Arial"/>
+                <w:sz w:val="22"/>
+                <w:szCs w:val="24"/>
+              </w:rPr>
+            </w:pPr>
+            <w:r>
+              <w:rPr>
+                <w:rFonts w:ascii="Arial" w:hAnsi="Arial" w:cs="Arial"/>
+                <w:sz w:val="22"/>
+                <w:szCs w:val="24"/>
+              </w:rPr>
+              <w:t>Notebook:</w:t>
+            </w:r>
+          </w:p>
+          <w:p>
+            <w:pPr>
+              <w:rPr>
+                <w:rFonts w:ascii="Arial" w:hAnsi="Arial" w:cs="Arial"/>
+                <w:sz w:val="22"/>
+                <w:szCs w:val="24"/>
+              </w:rPr>
+            </w:pPr>
+          </w:p>
+          <w:p>
+            <w:pPr>
+              <w:rPr>
+                <w:rFonts w:ascii="Arial" w:hAnsi="Arial" w:cs="Arial"/>
+                <w:sz w:val="28"/>
+                <w:szCs w:val="32"/>
+              </w:rPr>
+            </w:pPr>
+            <w:hyperlink r:id="rId12" w:history="1">
+              <w:r>
+                <w:rPr>
+                  <w:rStyle w:val="Hyperlink"/>
+                  <w:rFonts w:ascii="Arial" w:hAnsi="Arial" w:cs="Arial"/>
+                  <w:sz w:val="22"/>
+                  <w:szCs w:val="24"/>
+                </w:rPr>
+                <w:t>https://tinyurl.com/6om-exp4-reg-auth</w:t>
+              </w:r>
+            </w:hyperlink>
+            <w:r>
+              <w:rPr>
+                <w:rFonts w:ascii="Arial" w:hAnsi="Arial" w:cs="Arial"/>
+                <w:sz w:val="22"/>
+                <w:szCs w:val="24"/>
+              </w:rPr>
+              <w:t xml:space="preserve"> </w:t>
+            </w:r>
+          </w:p>
+        </w:tc>
+        <w:tc>
+          <w:tcPr>
+            <w:tcW w:w="2771" w:type="dxa"/>
+            <w:vMerge w:val="restart"/>
+          </w:tcPr>
+          <w:p>
+            <w:pPr>
+              <w:rPr>
+                <w:rFonts w:ascii="Arial" w:hAnsi="Arial" w:cs="Arial"/>
+                <w:sz w:val="22"/>
+                <w:szCs w:val="24"/>
+              </w:rPr>
+            </w:pPr>
+            <w:r>
+              <w:rPr>
+                <w:rFonts w:ascii="Arial" w:hAnsi="Arial" w:cs="Arial"/>
+                <w:sz w:val="22"/>
+                <w:szCs w:val="24"/>
+              </w:rPr>
+              <w:t xml:space="preserve"> </w:t>
+            </w:r>
+            <w:r>
+              <w:rPr>
+                <w:rFonts w:ascii="Arial" w:hAnsi="Arial" w:cs="Arial"/>
+                <w:sz w:val="22"/>
+                <w:szCs w:val="24"/>
+              </w:rPr>
+              <w:t>Total: 10</w:t>
+            </w:r>
+            <w:r>
+              <w:rPr>
+                <w:rFonts w:ascii="Arial" w:hAnsi="Arial" w:cs="Arial"/>
+                <w:sz w:val="22"/>
+                <w:szCs w:val="24"/>
+              </w:rPr>
+              <w:t>1</w:t>
+            </w:r>
+          </w:p>
+          <w:p>
+            <w:pPr>
+              <w:rPr>
+                <w:rFonts w:ascii="Arial" w:hAnsi="Arial" w:cs="Arial"/>
+                <w:sz w:val="22"/>
+                <w:szCs w:val="24"/>
+              </w:rPr>
+            </w:pPr>
+            <w:r>
+              <w:rPr>
+                <w:rFonts w:ascii="Arial" w:hAnsi="Arial" w:cs="Arial"/>
+                <w:sz w:val="22"/>
+                <w:szCs w:val="24"/>
+              </w:rPr>
+              <w:t xml:space="preserve"> </w:t>
+            </w:r>
+            <w:r>
+              <w:rPr>
+                <w:rFonts w:ascii="Arial" w:hAnsi="Arial" w:cs="Arial"/>
+                <w:sz w:val="22"/>
+                <w:szCs w:val="24"/>
+              </w:rPr>
+              <w:t xml:space="preserve">P </w:t>
+            </w:r>
+            <w:proofErr w:type="gramStart"/>
+            <w:r>
+              <w:rPr>
+                <w:rFonts w:ascii="Arial" w:hAnsi="Arial" w:cs="Arial"/>
+                <w:sz w:val="22"/>
+                <w:szCs w:val="24"/>
+              </w:rPr>
+              <w:t>Labeled :</w:t>
+            </w:r>
+            <w:proofErr w:type="gramEnd"/>
+            <w:r>
+              <w:rPr>
+                <w:rFonts w:ascii="Arial" w:hAnsi="Arial" w:cs="Arial"/>
+                <w:sz w:val="22"/>
+                <w:szCs w:val="24"/>
+              </w:rPr>
+              <w:t xml:space="preserve"> 15</w:t>
+            </w:r>
+          </w:p>
+          <w:p>
+            <w:pPr>
+              <w:rPr>
+                <w:rFonts w:ascii="Arial" w:hAnsi="Arial" w:cs="Arial"/>
+                <w:sz w:val="22"/>
+                <w:szCs w:val="24"/>
+              </w:rPr>
+            </w:pPr>
+            <w:r>
+              <w:rPr>
+                <w:rFonts w:ascii="Arial" w:hAnsi="Arial" w:cs="Arial"/>
+                <w:sz w:val="22"/>
+                <w:szCs w:val="24"/>
+              </w:rPr>
+              <w:t xml:space="preserve"> NP Labeled: </w:t>
+            </w:r>
+            <w:r>
+              <w:rPr>
+                <w:rFonts w:ascii="Arial" w:hAnsi="Arial" w:cs="Arial"/>
+                <w:sz w:val="22"/>
+                <w:szCs w:val="24"/>
+              </w:rPr>
+              <w:t>8</w:t>
+            </w:r>
+            <w:r>
+              <w:rPr>
+                <w:rFonts w:ascii="Arial" w:hAnsi="Arial" w:cs="Arial"/>
+                <w:sz w:val="22"/>
+                <w:szCs w:val="24"/>
+              </w:rPr>
+              <w:t>6</w:t>
+            </w:r>
+          </w:p>
+          <w:p>
+            <w:pPr>
+              <w:rPr>
+                <w:rFonts w:ascii="Arial" w:hAnsi="Arial" w:cs="Arial"/>
+                <w:b/>
+                <w:bCs/>
+                <w:sz w:val="28"/>
+                <w:szCs w:val="32"/>
+                <w:u w:val="single"/>
+              </w:rPr>
+            </w:pPr>
+          </w:p>
+          <w:p>
+            <w:pPr>
+              <w:rPr>
+                <w:rFonts w:ascii="Arial" w:hAnsi="Arial" w:cs="Arial"/>
+                <w:color w:val="7030A0"/>
+                <w:sz w:val="22"/>
+                <w:szCs w:val="24"/>
+              </w:rPr>
+            </w:pPr>
+            <w:r>
+              <w:rPr>
+                <w:rFonts w:ascii="Arial" w:hAnsi="Arial" w:cs="Arial"/>
+                <w:color w:val="7030A0"/>
+                <w:sz w:val="22"/>
+                <w:szCs w:val="24"/>
+              </w:rPr>
+              <w:t>(Unseen to the Model)</w:t>
+            </w:r>
+          </w:p>
+          <w:p>
+            <w:pPr>
+              <w:rPr>
+                <w:rFonts w:ascii="Arial" w:hAnsi="Arial" w:cs="Arial"/>
+                <w:b/>
+                <w:bCs/>
+                <w:sz w:val="28"/>
+                <w:szCs w:val="32"/>
+                <w:u w:val="single"/>
+              </w:rPr>
+            </w:pPr>
+          </w:p>
+        </w:tc>
+        <w:tc>
+          <w:tcPr>
+            <w:tcW w:w="2160" w:type="dxa"/>
+          </w:tcPr>
+          <w:p>
+            <w:pPr>
+              <w:rPr>
+                <w:rFonts w:ascii="Calibri" w:hAnsi="Calibri" w:cs="Calibri"/>
+                <w:color w:val="000000"/>
+                <w:shd w:val="clear" w:color="auto" w:fill="FFFFFF"/>
+              </w:rPr>
+            </w:pPr>
+            <w:r>
+              <w:rPr>
+                <w:rFonts w:ascii="Calibri" w:hAnsi="Calibri" w:cs="Calibri"/>
+                <w:color w:val="000000"/>
+                <w:shd w:val="clear" w:color="auto" w:fill="FFFFFF"/>
+              </w:rPr>
+              <w:t>Precision</w:t>
+            </w:r>
+          </w:p>
+          <w:p>
+            <w:pPr>
+              <w:rPr>
+                <w:rFonts w:ascii="Arial" w:hAnsi="Arial" w:cs="Arial"/>
+                <w:szCs w:val="28"/>
+              </w:rPr>
+            </w:pPr>
+            <w:r>
+              <w:rPr>
+                <w:rFonts w:ascii="Arial" w:hAnsi="Arial" w:cs="Arial"/>
+                <w:szCs w:val="28"/>
+              </w:rPr>
+              <w:t>13%</w:t>
+            </w:r>
+          </w:p>
+        </w:tc>
+        <w:tc>
+          <w:tcPr>
+            <w:tcW w:w="2340" w:type="dxa"/>
+            <w:gridSpan w:val="2"/>
+          </w:tcPr>
+          <w:p>
+            <w:pPr>
+              <w:rPr>
+                <w:rFonts w:ascii="Calibri" w:hAnsi="Calibri" w:cs="Calibri"/>
+                <w:color w:val="000000"/>
+                <w:shd w:val="clear" w:color="auto" w:fill="FFFFFF"/>
+              </w:rPr>
+            </w:pPr>
+            <w:r>
+              <w:rPr>
+                <w:rFonts w:ascii="Calibri" w:hAnsi="Calibri" w:cs="Calibri"/>
+                <w:color w:val="000000"/>
+                <w:shd w:val="clear" w:color="auto" w:fill="FFFFFF"/>
+              </w:rPr>
+              <w:t>Recall</w:t>
+            </w:r>
+          </w:p>
+          <w:p>
+            <w:pPr>
+              <w:rPr>
+                <w:rFonts w:ascii="Arial" w:hAnsi="Arial" w:cs="Arial"/>
+                <w:sz w:val="28"/>
+                <w:szCs w:val="32"/>
+              </w:rPr>
+            </w:pPr>
+            <w:r>
+              <w:rPr>
+                <w:rFonts w:ascii="Arial" w:hAnsi="Arial" w:cs="Arial"/>
+                <w:szCs w:val="28"/>
+              </w:rPr>
+              <w:t>20%</w:t>
+            </w:r>
+          </w:p>
+        </w:tc>
+      </w:tr>
+      <w:tr>
+        <w:trPr>
+          <w:trHeight w:val="3356"/>
+        </w:trPr>
+        <w:tc>
+          <w:tcPr>
+            <w:tcW w:w="595" w:type="dxa"/>
+            <w:vMerge/>
+          </w:tcPr>
+          <w:p>
+            <w:pPr>
+              <w:rPr>
+                <w:rFonts w:ascii="Arial" w:hAnsi="Arial" w:cs="Arial"/>
+                <w:szCs w:val="28"/>
+              </w:rPr>
+            </w:pPr>
+          </w:p>
+        </w:tc>
+        <w:tc>
+          <w:tcPr>
+            <w:tcW w:w="2339" w:type="dxa"/>
+            <w:vMerge/>
+          </w:tcPr>
+          <w:p>
+            <w:pPr>
+              <w:rPr>
+                <w:rFonts w:ascii="Calibri" w:hAnsi="Calibri" w:cs="Calibri"/>
+                <w:color w:val="000000"/>
+                <w:shd w:val="clear" w:color="auto" w:fill="FFFFFF"/>
+              </w:rPr>
+            </w:pPr>
+          </w:p>
+        </w:tc>
+        <w:tc>
+          <w:tcPr>
+            <w:tcW w:w="3200" w:type="dxa"/>
+          </w:tcPr>
+          <w:p>
+            <w:pPr>
+              <w:rPr>
+                <w:rFonts w:ascii="Arial" w:hAnsi="Arial" w:cs="Arial"/>
+                <w:sz w:val="22"/>
+                <w:szCs w:val="24"/>
+              </w:rPr>
+            </w:pPr>
+            <w:r>
+              <w:rPr>
+                <w:rFonts w:ascii="Arial" w:hAnsi="Arial" w:cs="Arial"/>
+                <w:sz w:val="22"/>
+                <w:szCs w:val="24"/>
+              </w:rPr>
+              <w:t xml:space="preserve">Sample set: </w:t>
+            </w:r>
+          </w:p>
+          <w:p>
+            <w:pPr>
+              <w:rPr>
+                <w:rFonts w:ascii="Arial" w:hAnsi="Arial" w:cs="Arial"/>
+                <w:sz w:val="22"/>
+                <w:szCs w:val="24"/>
+              </w:rPr>
+            </w:pPr>
+          </w:p>
+          <w:p>
+            <w:pPr>
+              <w:rPr>
+                <w:rFonts w:ascii="Arial" w:hAnsi="Arial" w:cs="Arial"/>
+                <w:sz w:val="22"/>
+                <w:szCs w:val="24"/>
+              </w:rPr>
+            </w:pPr>
+            <w:hyperlink r:id="rId13" w:history="1">
               <w:r>
                 <w:rPr>
                   <w:rStyle w:val="Hyperlink"/>
@@ -1348,7 +2696,7 @@
                 <w:szCs w:val="24"/>
               </w:rPr>
             </w:pPr>
-            <w:hyperlink r:id="rId9" w:history="1">
+            <w:hyperlink r:id="rId14" w:history="1">
               <w:r>
                 <w:rPr>
                   <w:rStyle w:val="Hyperlink"/>
@@ -1372,6 +2720,15 @@
             <w:pPr>
               <w:rPr>
                 <w:rFonts w:ascii="Arial" w:hAnsi="Arial" w:cs="Arial"/>
+                <w:sz w:val="22"/>
+                <w:szCs w:val="24"/>
+              </w:rPr>
+            </w:pPr>
+          </w:p>
+          <w:p>
+            <w:pPr>
+              <w:rPr>
+                <w:rFonts w:ascii="Arial" w:hAnsi="Arial" w:cs="Arial"/>
                 <w:b/>
                 <w:bCs/>
                 <w:sz w:val="28"/>
@@ -1418,7 +2775,7 @@
                 <w:rFonts w:ascii="Arial" w:hAnsi="Arial" w:cs="Arial"/>
                 <w:szCs w:val="28"/>
               </w:rPr>
-              <w:t>12%</w:t>
+              <w:t>15%</w:t>
             </w:r>
           </w:p>
         </w:tc>
@@ -1459,14 +2816,14 @@
                 <w:rFonts w:ascii="Arial" w:hAnsi="Arial" w:cs="Arial"/>
                 <w:szCs w:val="28"/>
               </w:rPr>
-              <w:t>86%</w:t>
+              <w:t>68%</w:t>
             </w:r>
           </w:p>
         </w:tc>
       </w:tr>
       <w:tr>
         <w:trPr>
-          <w:trHeight w:val="1790"/>
+          <w:trHeight w:val="1214"/>
         </w:trPr>
         <w:tc>
           <w:tcPr>
@@ -1497,7 +2854,7 @@
                 <w:rFonts w:ascii="Arial" w:hAnsi="Arial" w:cs="Arial"/>
                 <w:szCs w:val="28"/>
               </w:rPr>
-              <w:t>3</w:t>
+              <w:t>5</w:t>
             </w:r>
           </w:p>
         </w:tc>
@@ -1520,7 +2877,23 @@
                 <w:color w:val="000000"/>
                 <w:shd w:val="clear" w:color="auto" w:fill="FFFFFF"/>
               </w:rPr>
-              <w:t xml:space="preserve">Exp 3 Jan23 - Regular </w:t>
+              <w:t xml:space="preserve">Exp </w:t>
+            </w:r>
+            <w:r>
+              <w:rPr>
+                <w:rFonts w:ascii="Calibri" w:hAnsi="Calibri" w:cs="Calibri"/>
+                <w:color w:val="000000"/>
+                <w:shd w:val="clear" w:color="auto" w:fill="FFFFFF"/>
+              </w:rPr>
+              <w:t>5</w:t>
+            </w:r>
+            <w:r>
+              <w:rPr>
+                <w:rFonts w:ascii="Calibri" w:hAnsi="Calibri" w:cs="Calibri"/>
+                <w:color w:val="000000"/>
+                <w:shd w:val="clear" w:color="auto" w:fill="FFFFFF"/>
+              </w:rPr>
+              <w:t xml:space="preserve"> Jan23 - Regular </w:t>
             </w:r>
             <w:proofErr w:type="gramStart"/>
             <w:r>
@@ -1538,15 +2911,15 @@
                 <w:color w:val="000000"/>
                 <w:shd w:val="clear" w:color="auto" w:fill="FFFFFF"/>
               </w:rPr>
-              <w:t xml:space="preserve"> Tokenization 3 </w:t>
-            </w:r>
-            <w:r>
-              <w:rPr>
-                <w:rFonts w:ascii="Calibri" w:hAnsi="Calibri" w:cs="Calibri"/>
-                <w:color w:val="000000"/>
-                <w:shd w:val="clear" w:color="auto" w:fill="FFFFFF"/>
-              </w:rPr>
-              <w:t>–</w:t>
+              <w:t xml:space="preserve"> Tokenization </w:t>
+            </w:r>
+            <w:r>
+              <w:rPr>
+                <w:rFonts w:ascii="Calibri" w:hAnsi="Calibri" w:cs="Calibri"/>
+                <w:color w:val="000000"/>
+                <w:shd w:val="clear" w:color="auto" w:fill="FFFFFF"/>
+              </w:rPr>
+              <w:t>5</w:t>
             </w:r>
             <w:r>
               <w:rPr>
@@ -1565,50 +2938,23 @@
                 <w:shd w:val="clear" w:color="auto" w:fill="FFFFFF"/>
               </w:rPr>
             </w:pPr>
-            <w:r>
-              <w:rPr>
-                <w:rFonts w:ascii="Calibri" w:hAnsi="Calibri" w:cs="Calibri"/>
-                <w:color w:val="000000"/>
-                <w:shd w:val="clear" w:color="auto" w:fill="FFFFFF"/>
-              </w:rPr>
-              <w:t>6 OM combined</w:t>
-            </w:r>
-          </w:p>
-          <w:p>
-            <w:pPr>
-              <w:rPr>
-                <w:rFonts w:ascii="Calibri" w:hAnsi="Calibri" w:cs="Calibri"/>
-                <w:color w:val="000000"/>
-                <w:shd w:val="clear" w:color="auto" w:fill="FFFFFF"/>
-              </w:rPr>
-            </w:pPr>
-          </w:p>
-          <w:p>
-            <w:pPr>
-              <w:rPr>
-                <w:rFonts w:ascii="Calibri" w:hAnsi="Calibri" w:cs="Calibri"/>
-                <w:color w:val="000000"/>
-                <w:shd w:val="clear" w:color="auto" w:fill="FFFFFF"/>
-              </w:rPr>
-            </w:pPr>
-          </w:p>
-          <w:p>
-            <w:pPr>
-              <w:rPr>
-                <w:rFonts w:ascii="Calibri" w:hAnsi="Calibri" w:cs="Calibri"/>
-                <w:color w:val="000000"/>
-                <w:shd w:val="clear" w:color="auto" w:fill="FFFFFF"/>
-              </w:rPr>
-            </w:pPr>
-          </w:p>
-          <w:p>
-            <w:pPr>
-              <w:rPr>
-                <w:rFonts w:ascii="Calibri" w:hAnsi="Calibri" w:cs="Calibri"/>
-                <w:color w:val="000000"/>
-                <w:shd w:val="clear" w:color="auto" w:fill="FFFFFF"/>
-              </w:rPr>
-            </w:pPr>
+          </w:p>
+          <w:p>
+            <w:pPr>
+              <w:rPr>
+                <w:rFonts w:ascii="Calibri" w:hAnsi="Calibri" w:cs="Calibri"/>
+                <w:color w:val="000000"/>
+                <w:shd w:val="clear" w:color="auto" w:fill="FFFFFF"/>
+              </w:rPr>
+            </w:pPr>
+            <w:r>
+              <w:rPr>
+                <w:rFonts w:ascii="Calibri" w:hAnsi="Calibri" w:cs="Calibri"/>
+                <w:color w:val="000000"/>
+                <w:shd w:val="clear" w:color="auto" w:fill="FFFFFF"/>
+              </w:rPr>
+              <w:t xml:space="preserve"> 6 OM combined</w:t>
+            </w:r>
           </w:p>
           <w:p>
             <w:pPr>
@@ -1648,18 +2994,27 @@
             <w:pPr>
               <w:rPr>
                 <w:rFonts w:ascii="Arial" w:hAnsi="Arial" w:cs="Arial"/>
-                <w:sz w:val="28"/>
-                <w:szCs w:val="32"/>
-              </w:rPr>
-            </w:pPr>
-            <w:hyperlink r:id="rId10" w:history="1">
+                <w:sz w:val="22"/>
+                <w:szCs w:val="24"/>
+              </w:rPr>
+            </w:pPr>
+          </w:p>
+          <w:p>
+            <w:pPr>
+              <w:rPr>
+                <w:rFonts w:ascii="Arial" w:hAnsi="Arial" w:cs="Arial"/>
+                <w:sz w:val="28"/>
+                <w:szCs w:val="32"/>
+              </w:rPr>
+            </w:pPr>
+            <w:hyperlink r:id="rId15" w:history="1">
               <w:r>
                 <w:rPr>
                   <w:rStyle w:val="Hyperlink"/>
                   <w:rFonts w:ascii="Arial" w:hAnsi="Arial" w:cs="Arial"/>
                   <w:szCs w:val="28"/>
                 </w:rPr>
-                <w:t>https://tinyurl.com/6om-exp3-reg-auth</w:t>
+                <w:t>https://tinyurl.com/6om-exp5-reg-auth</w:t>
               </w:r>
             </w:hyperlink>
             <w:r>
@@ -1690,6 +3045,31 @@
                 <w:sz w:val="22"/>
                 <w:szCs w:val="24"/>
               </w:rPr>
+              <w:t>Total: 10</w:t>
+            </w:r>
+            <w:r>
+              <w:rPr>
+                <w:rFonts w:ascii="Arial" w:hAnsi="Arial" w:cs="Arial"/>
+                <w:sz w:val="22"/>
+                <w:szCs w:val="24"/>
+              </w:rPr>
+              <w:t>1</w:t>
+            </w:r>
+          </w:p>
+          <w:p>
+            <w:pPr>
+              <w:rPr>
+                <w:rFonts w:ascii="Arial" w:hAnsi="Arial" w:cs="Arial"/>
+                <w:sz w:val="22"/>
+                <w:szCs w:val="24"/>
+              </w:rPr>
+            </w:pPr>
+            <w:r>
+              <w:rPr>
+                <w:rFonts w:ascii="Arial" w:hAnsi="Arial" w:cs="Arial"/>
+                <w:sz w:val="22"/>
+                <w:szCs w:val="24"/>
+              </w:rPr>
               <w:t xml:space="preserve"> </w:t>
             </w:r>
             <w:r>
@@ -1698,47 +3078,6 @@
                 <w:sz w:val="22"/>
                 <w:szCs w:val="24"/>
               </w:rPr>
-              <w:t>Total: 10</w:t>
-            </w:r>
-            <w:r>
-              <w:rPr>
-                <w:rFonts w:ascii="Arial" w:hAnsi="Arial" w:cs="Arial"/>
-                <w:sz w:val="22"/>
-                <w:szCs w:val="24"/>
-              </w:rPr>
-              <w:t>1</w:t>
-            </w:r>
-            <w:r>
-              <w:rPr>
-                <w:rFonts w:ascii="Arial" w:hAnsi="Arial" w:cs="Arial"/>
-                <w:sz w:val="22"/>
-                <w:szCs w:val="24"/>
-              </w:rPr>
-              <w:t xml:space="preserve"> </w:t>
-            </w:r>
-          </w:p>
-          <w:p>
-            <w:pPr>
-              <w:rPr>
-                <w:rFonts w:ascii="Arial" w:hAnsi="Arial" w:cs="Arial"/>
-                <w:sz w:val="22"/>
-                <w:szCs w:val="24"/>
-              </w:rPr>
-            </w:pPr>
-            <w:r>
-              <w:rPr>
-                <w:rFonts w:ascii="Arial" w:hAnsi="Arial" w:cs="Arial"/>
-                <w:sz w:val="22"/>
-                <w:szCs w:val="24"/>
-              </w:rPr>
-              <w:t xml:space="preserve"> </w:t>
-            </w:r>
-            <w:r>
-              <w:rPr>
-                <w:rFonts w:ascii="Arial" w:hAnsi="Arial" w:cs="Arial"/>
-                <w:sz w:val="22"/>
-                <w:szCs w:val="24"/>
-              </w:rPr>
               <w:t xml:space="preserve">P </w:t>
             </w:r>
             <w:proofErr w:type="gramStart"/>
@@ -1774,7 +3113,15 @@
                 <w:sz w:val="22"/>
                 <w:szCs w:val="24"/>
               </w:rPr>
-              <w:t xml:space="preserve"> NP Labeled:  8</w:t>
+              <w:t xml:space="preserve"> NP Labeled: </w:t>
+            </w:r>
+            <w:r>
+              <w:rPr>
+                <w:rFonts w:ascii="Arial" w:hAnsi="Arial" w:cs="Arial"/>
+                <w:sz w:val="22"/>
+                <w:szCs w:val="24"/>
+              </w:rPr>
+              <w:t>8</w:t>
             </w:r>
             <w:r>
               <w:rPr>
@@ -1854,15 +3201,16 @@
             <w:pPr>
               <w:rPr>
                 <w:rFonts w:ascii="Arial" w:hAnsi="Arial" w:cs="Arial"/>
-                <w:szCs w:val="28"/>
-              </w:rPr>
-            </w:pPr>
-            <w:r>
-              <w:rPr>
-                <w:rFonts w:ascii="Arial" w:hAnsi="Arial" w:cs="Arial"/>
-                <w:szCs w:val="28"/>
-              </w:rPr>
-              <w:t>2.5%</w:t>
+                <w:sz w:val="28"/>
+                <w:szCs w:val="32"/>
+              </w:rPr>
+            </w:pPr>
+            <w:r>
+              <w:rPr>
+                <w:rFonts w:ascii="Arial" w:hAnsi="Arial" w:cs="Arial"/>
+                <w:szCs w:val="28"/>
+              </w:rPr>
+              <w:t>10%</w:t>
             </w:r>
           </w:p>
         </w:tc>
@@ -1891,23 +3239,25 @@
           <w:p>
             <w:pPr>
               <w:rPr>
-                <w:rFonts w:ascii="Arial" w:hAnsi="Arial" w:cs="Arial"/>
-                <w:szCs w:val="28"/>
-              </w:rPr>
-            </w:pPr>
-            <w:r>
-              <w:rPr>
-                <w:rFonts w:ascii="Arial" w:hAnsi="Arial" w:cs="Arial"/>
-                <w:szCs w:val="28"/>
-              </w:rPr>
-              <w:t>13%</w:t>
+                <w:rFonts w:ascii="Calibri" w:hAnsi="Calibri" w:cs="Calibri"/>
+                <w:color w:val="000000"/>
+                <w:shd w:val="clear" w:color="auto" w:fill="FFFFFF"/>
+              </w:rPr>
+            </w:pPr>
+            <w:r>
+              <w:rPr>
+                <w:rFonts w:ascii="Calibri" w:hAnsi="Calibri" w:cs="Calibri"/>
+                <w:color w:val="000000"/>
+                <w:shd w:val="clear" w:color="auto" w:fill="FFFFFF"/>
+              </w:rPr>
+              <w:t>6.6%</w:t>
             </w:r>
           </w:p>
         </w:tc>
       </w:tr>
       <w:tr>
         <w:trPr>
-          <w:trHeight w:val="90"/>
+          <w:trHeight w:val="1340"/>
         </w:trPr>
         <w:tc>
           <w:tcPr>
@@ -1950,6 +3300,15 @@
                 <w:szCs w:val="24"/>
               </w:rPr>
             </w:pPr>
+          </w:p>
+          <w:p>
+            <w:pPr>
+              <w:rPr>
+                <w:rFonts w:ascii="Arial" w:hAnsi="Arial" w:cs="Arial"/>
+                <w:sz w:val="22"/>
+                <w:szCs w:val="24"/>
+              </w:rPr>
+            </w:pPr>
             <w:r>
               <w:rPr>
                 <w:rFonts w:ascii="Arial" w:hAnsi="Arial" w:cs="Arial"/>
@@ -1976,7 +3335,7 @@
                 <w:szCs w:val="24"/>
               </w:rPr>
             </w:pPr>
-            <w:hyperlink r:id="rId11" w:history="1">
+            <w:hyperlink r:id="rId16" w:history="1">
               <w:r>
                 <w:rPr>
                   <w:rStyle w:val="Hyperlink"/>
@@ -2030,7 +3389,7 @@
                 <w:szCs w:val="24"/>
               </w:rPr>
             </w:pPr>
-            <w:hyperlink r:id="rId12" w:history="1">
+            <w:hyperlink r:id="rId17" w:history="1">
               <w:r>
                 <w:rPr>
                   <w:rStyle w:val="Hyperlink"/>
@@ -2054,8 +3413,11 @@
             <w:pPr>
               <w:rPr>
                 <w:rFonts w:ascii="Arial" w:hAnsi="Arial" w:cs="Arial"/>
-                <w:sz w:val="22"/>
-                <w:szCs w:val="24"/>
+                <w:b/>
+                <w:bCs/>
+                <w:sz w:val="28"/>
+                <w:szCs w:val="32"/>
+                <w:u w:val="single"/>
               </w:rPr>
             </w:pPr>
           </w:p>
@@ -2088,16 +3450,28 @@
             <w:pPr>
               <w:rPr>
                 <w:rFonts w:ascii="Arial" w:hAnsi="Arial" w:cs="Arial"/>
-                <w:sz w:val="28"/>
-                <w:szCs w:val="32"/>
-              </w:rPr>
-            </w:pPr>
-            <w:r>
-              <w:rPr>
-                <w:rFonts w:ascii="Arial" w:hAnsi="Arial" w:cs="Arial"/>
-                <w:szCs w:val="28"/>
-              </w:rPr>
-              <w:t>2.09%</w:t>
+                <w:b/>
+                <w:bCs/>
+                <w:sz w:val="28"/>
+                <w:szCs w:val="32"/>
+                <w:u w:val="single"/>
+              </w:rPr>
+            </w:pPr>
+          </w:p>
+          <w:p>
+            <w:pPr>
+              <w:rPr>
+                <w:rFonts w:ascii="Arial" w:hAnsi="Arial" w:cs="Arial"/>
+                <w:sz w:val="28"/>
+                <w:szCs w:val="32"/>
+              </w:rPr>
+            </w:pPr>
+            <w:r>
+              <w:rPr>
+                <w:rFonts w:ascii="Arial" w:hAnsi="Arial" w:cs="Arial"/>
+                <w:szCs w:val="28"/>
+              </w:rPr>
+              <w:t>7.9%</w:t>
             </w:r>
           </w:p>
         </w:tc>
@@ -2129,23 +3503,66 @@
             <w:pPr>
               <w:rPr>
                 <w:rFonts w:ascii="Arial" w:hAnsi="Arial" w:cs="Arial"/>
-                <w:sz w:val="28"/>
-                <w:szCs w:val="32"/>
-              </w:rPr>
-            </w:pPr>
-            <w:r>
-              <w:rPr>
-                <w:rFonts w:ascii="Arial" w:hAnsi="Arial" w:cs="Arial"/>
-                <w:szCs w:val="28"/>
-              </w:rPr>
-              <w:t>85%</w:t>
+                <w:b/>
+                <w:bCs/>
+                <w:sz w:val="28"/>
+                <w:szCs w:val="32"/>
+                <w:u w:val="single"/>
+              </w:rPr>
+            </w:pPr>
+          </w:p>
+          <w:p>
+            <w:pPr>
+              <w:rPr>
+                <w:rFonts w:ascii="Arial" w:hAnsi="Arial" w:cs="Arial"/>
+                <w:sz w:val="28"/>
+                <w:szCs w:val="32"/>
+              </w:rPr>
+            </w:pPr>
+            <w:r>
+              <w:rPr>
+                <w:rFonts w:ascii="Arial" w:hAnsi="Arial" w:cs="Arial"/>
+                <w:szCs w:val="28"/>
+              </w:rPr>
+              <w:t>77%</w:t>
             </w:r>
           </w:p>
         </w:tc>
       </w:tr>
       <w:tr>
         <w:trPr>
-          <w:trHeight w:val="1331"/>
+          <w:trHeight w:val="467"/>
+        </w:trPr>
+        <w:tc>
+          <w:tcPr>
+            <w:tcW w:w="13405" w:type="dxa"/>
+            <w:gridSpan w:val="7"/>
+          </w:tcPr>
+          <w:p>
+            <w:pPr>
+              <w:jc w:val="center"/>
+              <w:rPr>
+                <w:rStyle w:val="apple-converted-space"/>
+                <w:rFonts w:ascii="Calibri" w:hAnsi="Calibri" w:cs="Calibri"/>
+                <w:color w:val="000000"/>
+                <w:shd w:val="clear" w:color="auto" w:fill="FFFFFF"/>
+              </w:rPr>
+            </w:pPr>
+            <w:r>
+              <w:rPr>
+                <w:rStyle w:val="apple-converted-space"/>
+                <w:rFonts w:ascii="Calibri" w:hAnsi="Calibri" w:cs="Calibri"/>
+                <w:color w:val="000000"/>
+                <w:shd w:val="clear" w:color="auto" w:fill="FFFFFF"/>
+              </w:rPr>
+              <w:t>7 OM combined dataset experiments</w:t>
+            </w:r>
+          </w:p>
+        </w:tc>
+      </w:tr>
+      <w:tr>
+        <w:trPr>
+          <w:trHeight w:val="880"/>
         </w:trPr>
         <w:tc>
           <w:tcPr>
@@ -2156,26 +3573,15 @@
             <w:pPr>
               <w:rPr>
                 <w:rFonts w:ascii="Arial" w:hAnsi="Arial" w:cs="Arial"/>
-                <w:b/>
-                <w:bCs/>
-                <w:sz w:val="28"/>
-                <w:szCs w:val="32"/>
-                <w:u w:val="single"/>
-              </w:rPr>
-            </w:pPr>
-            <w:r>
-              <w:rPr>
-                <w:rFonts w:ascii="Arial" w:hAnsi="Arial" w:cs="Arial"/>
-                <w:szCs w:val="28"/>
-              </w:rPr>
-              <w:t>0</w:t>
-            </w:r>
-            <w:r>
-              <w:rPr>
-                <w:rFonts w:ascii="Arial" w:hAnsi="Arial" w:cs="Arial"/>
-                <w:szCs w:val="28"/>
-              </w:rPr>
-              <w:t>4</w:t>
+                <w:szCs w:val="28"/>
+              </w:rPr>
+            </w:pPr>
+            <w:r>
+              <w:rPr>
+                <w:rFonts w:ascii="Arial" w:hAnsi="Arial" w:cs="Arial"/>
+                <w:szCs w:val="28"/>
+              </w:rPr>
+              <w:t>06</w:t>
             </w:r>
           </w:p>
         </w:tc>
@@ -2189,16 +3595,6 @@
               <w:rPr>
                 <w:rFonts w:ascii="Calibri" w:hAnsi="Calibri" w:cs="Calibri"/>
                 <w:color w:val="000000"/>
-                <w:bdr w:val="none" w:sz="0" w:space="0" w:color="auto" w:frame="1"/>
-                <w:shd w:val="clear" w:color="auto" w:fill="FFFFFF"/>
-              </w:rPr>
-            </w:pPr>
-          </w:p>
-          <w:p>
-            <w:pPr>
-              <w:rPr>
-                <w:rFonts w:ascii="Calibri" w:hAnsi="Calibri" w:cs="Calibri"/>
-                <w:color w:val="000000"/>
                 <w:shd w:val="clear" w:color="auto" w:fill="FFFFFF"/>
               </w:rPr>
             </w:pPr>
@@ -2216,7 +3612,7 @@
                 <w:color w:val="000000"/>
                 <w:shd w:val="clear" w:color="auto" w:fill="FFFFFF"/>
               </w:rPr>
-              <w:t>4</w:t>
+              <w:t>6</w:t>
             </w:r>
             <w:r>
               <w:rPr>
@@ -2250,7 +3646,7 @@
                 <w:color w:val="000000"/>
                 <w:shd w:val="clear" w:color="auto" w:fill="FFFFFF"/>
               </w:rPr>
-              <w:t>4</w:t>
+              <w:t>1</w:t>
             </w:r>
             <w:r>
               <w:rPr>
@@ -2278,34 +3674,39 @@
                 <w:shd w:val="clear" w:color="auto" w:fill="FFFFFF"/>
               </w:rPr>
             </w:pPr>
-            <w:r>
-              <w:rPr>
-                <w:rFonts w:ascii="Calibri" w:hAnsi="Calibri" w:cs="Calibri"/>
-                <w:color w:val="000000"/>
-                <w:shd w:val="clear" w:color="auto" w:fill="FFFFFF"/>
-              </w:rPr>
-              <w:t xml:space="preserve"> 6 OM combined</w:t>
-            </w:r>
-          </w:p>
-          <w:p>
-            <w:pPr>
-              <w:rPr>
-                <w:rFonts w:ascii="Calibri" w:hAnsi="Calibri" w:cs="Calibri"/>
-                <w:color w:val="000000"/>
-                <w:bdr w:val="none" w:sz="0" w:space="0" w:color="auto" w:frame="1"/>
-                <w:shd w:val="clear" w:color="auto" w:fill="FFFFFF"/>
-              </w:rPr>
-            </w:pPr>
-          </w:p>
-          <w:p>
-            <w:pPr>
-              <w:rPr>
-                <w:rFonts w:ascii="Arial" w:hAnsi="Arial" w:cs="Arial"/>
-                <w:b/>
-                <w:bCs/>
-                <w:sz w:val="28"/>
-                <w:szCs w:val="32"/>
-                <w:u w:val="single"/>
+            <w:proofErr w:type="gramStart"/>
+            <w:r>
+              <w:rPr>
+                <w:rFonts w:ascii="Calibri" w:hAnsi="Calibri" w:cs="Calibri"/>
+                <w:color w:val="000000"/>
+                <w:shd w:val="clear" w:color="auto" w:fill="FFFFFF"/>
+              </w:rPr>
+              <w:t xml:space="preserve">7 </w:t>
+            </w:r>
+            <w:r>
+              <w:rPr>
+                <w:rFonts w:ascii="Calibri" w:hAnsi="Calibri" w:cs="Calibri"/>
+                <w:color w:val="000000"/>
+                <w:shd w:val="clear" w:color="auto" w:fill="FFFFFF"/>
+              </w:rPr>
+              <w:t xml:space="preserve"> OM</w:t>
+            </w:r>
+            <w:proofErr w:type="gramEnd"/>
+            <w:r>
+              <w:rPr>
+                <w:rFonts w:ascii="Calibri" w:hAnsi="Calibri" w:cs="Calibri"/>
+                <w:color w:val="000000"/>
+                <w:shd w:val="clear" w:color="auto" w:fill="FFFFFF"/>
+              </w:rPr>
+              <w:t xml:space="preserve"> combined</w:t>
+            </w:r>
+          </w:p>
+          <w:p>
+            <w:pPr>
+              <w:rPr>
+                <w:rFonts w:ascii="Calibri" w:hAnsi="Calibri" w:cs="Calibri"/>
+                <w:color w:val="000000"/>
+                <w:shd w:val="clear" w:color="auto" w:fill="FFFFFF"/>
               </w:rPr>
             </w:pPr>
           </w:p>
@@ -2344,11 +3745,11 @@
             <w:pPr>
               <w:rPr>
                 <w:rFonts w:ascii="Arial" w:hAnsi="Arial" w:cs="Arial"/>
-                <w:sz w:val="28"/>
-                <w:szCs w:val="32"/>
-              </w:rPr>
-            </w:pPr>
-            <w:hyperlink r:id="rId13" w:history="1">
+                <w:sz w:val="22"/>
+                <w:szCs w:val="24"/>
+              </w:rPr>
+            </w:pPr>
+            <w:hyperlink r:id="rId18" w:history="1">
               <w:r>
                 <w:rPr>
                   <w:rStyle w:val="Hyperlink"/>
@@ -2356,7 +3757,7 @@
                   <w:sz w:val="22"/>
                   <w:szCs w:val="24"/>
                 </w:rPr>
-                <w:t>https://tinyurl.com/6om-exp4-reg-auth</w:t>
+                <w:t>https://tinyurl.com/7-om-exp6-reg-auth</w:t>
               </w:r>
             </w:hyperlink>
             <w:r>
@@ -2388,6 +3789,31 @@
                 <w:sz w:val="22"/>
                 <w:szCs w:val="24"/>
               </w:rPr>
+              <w:t>Total: 10</w:t>
+            </w:r>
+            <w:r>
+              <w:rPr>
+                <w:rFonts w:ascii="Arial" w:hAnsi="Arial" w:cs="Arial"/>
+                <w:sz w:val="22"/>
+                <w:szCs w:val="24"/>
+              </w:rPr>
+              <w:t>1</w:t>
+            </w:r>
+          </w:p>
+          <w:p>
+            <w:pPr>
+              <w:rPr>
+                <w:rFonts w:ascii="Arial" w:hAnsi="Arial" w:cs="Arial"/>
+                <w:sz w:val="22"/>
+                <w:szCs w:val="24"/>
+              </w:rPr>
+            </w:pPr>
+            <w:r>
+              <w:rPr>
+                <w:rFonts w:ascii="Arial" w:hAnsi="Arial" w:cs="Arial"/>
+                <w:sz w:val="22"/>
+                <w:szCs w:val="24"/>
+              </w:rPr>
               <w:t xml:space="preserve"> </w:t>
             </w:r>
             <w:r>
@@ -2396,25 +3822,51 @@
                 <w:sz w:val="22"/>
                 <w:szCs w:val="24"/>
               </w:rPr>
-              <w:t>Total: 10</w:t>
-            </w:r>
-            <w:r>
-              <w:rPr>
-                <w:rFonts w:ascii="Arial" w:hAnsi="Arial" w:cs="Arial"/>
-                <w:sz w:val="22"/>
-                <w:szCs w:val="24"/>
-              </w:rPr>
-              <w:t>1</w:t>
-            </w:r>
-          </w:p>
-          <w:p>
-            <w:pPr>
-              <w:rPr>
-                <w:rFonts w:ascii="Arial" w:hAnsi="Arial" w:cs="Arial"/>
-                <w:sz w:val="22"/>
-                <w:szCs w:val="24"/>
-              </w:rPr>
-            </w:pPr>
+              <w:t xml:space="preserve">P </w:t>
+            </w:r>
+            <w:proofErr w:type="gramStart"/>
+            <w:r>
+              <w:rPr>
+                <w:rFonts w:ascii="Arial" w:hAnsi="Arial" w:cs="Arial"/>
+                <w:sz w:val="22"/>
+                <w:szCs w:val="24"/>
+              </w:rPr>
+              <w:t>Labeled :</w:t>
+            </w:r>
+            <w:proofErr w:type="gramEnd"/>
+            <w:r>
+              <w:rPr>
+                <w:rFonts w:ascii="Arial" w:hAnsi="Arial" w:cs="Arial"/>
+                <w:sz w:val="22"/>
+                <w:szCs w:val="24"/>
+              </w:rPr>
+              <w:t xml:space="preserve"> 15</w:t>
+            </w:r>
+          </w:p>
+          <w:p>
+            <w:pPr>
+              <w:rPr>
+                <w:rFonts w:ascii="Arial" w:hAnsi="Arial" w:cs="Arial"/>
+                <w:sz w:val="22"/>
+                <w:szCs w:val="24"/>
+              </w:rPr>
+            </w:pPr>
+            <w:r>
+              <w:rPr>
+                <w:rFonts w:ascii="Arial" w:hAnsi="Arial" w:cs="Arial"/>
+                <w:sz w:val="22"/>
+                <w:szCs w:val="24"/>
+              </w:rPr>
+              <w:t xml:space="preserve"> NP Labeled: </w:t>
+            </w:r>
+            <w:r>
+              <w:rPr>
+                <w:rFonts w:ascii="Arial" w:hAnsi="Arial" w:cs="Arial"/>
+                <w:sz w:val="22"/>
+                <w:szCs w:val="24"/>
+              </w:rPr>
+              <w:t>86</w:t>
+            </w:r>
             <w:r>
               <w:rPr>
                 <w:rFonts w:ascii="Arial" w:hAnsi="Arial" w:cs="Arial"/>
@@ -2423,65 +3875,6 @@
               </w:rPr>
               <w:t xml:space="preserve"> </w:t>
             </w:r>
-            <w:r>
-              <w:rPr>
-                <w:rFonts w:ascii="Arial" w:hAnsi="Arial" w:cs="Arial"/>
-                <w:sz w:val="22"/>
-                <w:szCs w:val="24"/>
-              </w:rPr>
-              <w:t xml:space="preserve">P </w:t>
-            </w:r>
-            <w:proofErr w:type="gramStart"/>
-            <w:r>
-              <w:rPr>
-                <w:rFonts w:ascii="Arial" w:hAnsi="Arial" w:cs="Arial"/>
-                <w:sz w:val="22"/>
-                <w:szCs w:val="24"/>
-              </w:rPr>
-              <w:t>Labeled :</w:t>
-            </w:r>
-            <w:proofErr w:type="gramEnd"/>
-            <w:r>
-              <w:rPr>
-                <w:rFonts w:ascii="Arial" w:hAnsi="Arial" w:cs="Arial"/>
-                <w:sz w:val="22"/>
-                <w:szCs w:val="24"/>
-              </w:rPr>
-              <w:t xml:space="preserve"> 15</w:t>
-            </w:r>
-          </w:p>
-          <w:p>
-            <w:pPr>
-              <w:rPr>
-                <w:rFonts w:ascii="Arial" w:hAnsi="Arial" w:cs="Arial"/>
-                <w:sz w:val="22"/>
-                <w:szCs w:val="24"/>
-              </w:rPr>
-            </w:pPr>
-            <w:r>
-              <w:rPr>
-                <w:rFonts w:ascii="Arial" w:hAnsi="Arial" w:cs="Arial"/>
-                <w:sz w:val="22"/>
-                <w:szCs w:val="24"/>
-              </w:rPr>
-              <w:t xml:space="preserve"> NP Labeled: </w:t>
-            </w:r>
-            <w:r>
-              <w:rPr>
-                <w:rFonts w:ascii="Arial" w:hAnsi="Arial" w:cs="Arial"/>
-                <w:sz w:val="22"/>
-                <w:szCs w:val="24"/>
-              </w:rPr>
-              <w:t>8</w:t>
-            </w:r>
-            <w:r>
-              <w:rPr>
-                <w:rFonts w:ascii="Arial" w:hAnsi="Arial" w:cs="Arial"/>
-                <w:sz w:val="22"/>
-                <w:szCs w:val="24"/>
-              </w:rPr>
-              <w:t>6</w:t>
-            </w:r>
           </w:p>
           <w:p>
             <w:pPr>
@@ -2499,114 +3892,62 @@
             <w:pPr>
               <w:rPr>
                 <w:rFonts w:ascii="Arial" w:hAnsi="Arial" w:cs="Arial"/>
-                <w:color w:val="7030A0"/>
-                <w:sz w:val="22"/>
-                <w:szCs w:val="24"/>
-              </w:rPr>
-            </w:pPr>
-            <w:r>
-              <w:rPr>
-                <w:rFonts w:ascii="Arial" w:hAnsi="Arial" w:cs="Arial"/>
-                <w:color w:val="7030A0"/>
-                <w:sz w:val="22"/>
-                <w:szCs w:val="24"/>
-              </w:rPr>
-              <w:t>(Unseen to the Model)</w:t>
-            </w:r>
-          </w:p>
-          <w:p>
-            <w:pPr>
-              <w:rPr>
-                <w:rFonts w:ascii="Arial" w:hAnsi="Arial" w:cs="Arial"/>
-                <w:b/>
-                <w:bCs/>
-                <w:sz w:val="28"/>
-                <w:szCs w:val="32"/>
-                <w:u w:val="single"/>
-              </w:rPr>
-            </w:pPr>
-          </w:p>
-        </w:tc>
-        <w:tc>
-          <w:tcPr>
-            <w:tcW w:w="2160" w:type="dxa"/>
-          </w:tcPr>
-          <w:p>
-            <w:pPr>
-              <w:rPr>
-                <w:rFonts w:ascii="Calibri" w:hAnsi="Calibri" w:cs="Calibri"/>
-                <w:color w:val="000000"/>
-                <w:shd w:val="clear" w:color="auto" w:fill="FFFFFF"/>
-              </w:rPr>
-            </w:pPr>
-            <w:r>
-              <w:rPr>
-                <w:rFonts w:ascii="Calibri" w:hAnsi="Calibri" w:cs="Calibri"/>
-                <w:color w:val="000000"/>
-                <w:shd w:val="clear" w:color="auto" w:fill="FFFFFF"/>
-              </w:rPr>
-              <w:t>Precision</w:t>
-            </w:r>
-          </w:p>
-          <w:p>
-            <w:pPr>
-              <w:rPr>
-                <w:rFonts w:ascii="Arial" w:hAnsi="Arial" w:cs="Arial"/>
-                <w:szCs w:val="28"/>
-              </w:rPr>
-            </w:pPr>
-            <w:r>
-              <w:rPr>
-                <w:rFonts w:ascii="Arial" w:hAnsi="Arial" w:cs="Arial"/>
-                <w:szCs w:val="28"/>
-              </w:rPr>
-              <w:t>13%</w:t>
-            </w:r>
-          </w:p>
-        </w:tc>
-        <w:tc>
-          <w:tcPr>
-            <w:tcW w:w="2340" w:type="dxa"/>
-            <w:gridSpan w:val="2"/>
-          </w:tcPr>
-          <w:p>
-            <w:pPr>
-              <w:rPr>
-                <w:rFonts w:ascii="Calibri" w:hAnsi="Calibri" w:cs="Calibri"/>
-                <w:color w:val="000000"/>
-                <w:shd w:val="clear" w:color="auto" w:fill="FFFFFF"/>
-              </w:rPr>
-            </w:pPr>
-            <w:r>
-              <w:rPr>
-                <w:rFonts w:ascii="Calibri" w:hAnsi="Calibri" w:cs="Calibri"/>
-                <w:color w:val="000000"/>
-                <w:shd w:val="clear" w:color="auto" w:fill="FFFFFF"/>
-              </w:rPr>
-              <w:t>Recall</w:t>
-            </w:r>
-          </w:p>
-          <w:p>
-            <w:pPr>
-              <w:rPr>
-                <w:rFonts w:ascii="Arial" w:hAnsi="Arial" w:cs="Arial"/>
-                <w:sz w:val="28"/>
-                <w:szCs w:val="32"/>
-              </w:rPr>
-            </w:pPr>
-            <w:r>
-              <w:rPr>
-                <w:rFonts w:ascii="Arial" w:hAnsi="Arial" w:cs="Arial"/>
-                <w:szCs w:val="28"/>
-              </w:rPr>
-              <w:t>20%</w:t>
+                <w:color w:val="D76301"/>
+                <w:sz w:val="22"/>
+                <w:szCs w:val="24"/>
+              </w:rPr>
+            </w:pPr>
+            <w:r>
+              <w:rPr>
+                <w:rFonts w:ascii="Arial" w:hAnsi="Arial" w:cs="Arial"/>
+                <w:color w:val="D76301"/>
+                <w:sz w:val="22"/>
+                <w:szCs w:val="24"/>
+              </w:rPr>
+              <w:t>(Existing data / seen data)</w:t>
+            </w:r>
+          </w:p>
+          <w:p>
+            <w:pPr>
+              <w:rPr>
+                <w:rFonts w:ascii="Arial" w:hAnsi="Arial" w:cs="Arial"/>
+                <w:sz w:val="22"/>
+                <w:szCs w:val="24"/>
+              </w:rPr>
+            </w:pPr>
+          </w:p>
+        </w:tc>
+        <w:tc>
+          <w:tcPr>
+            <w:tcW w:w="4500" w:type="dxa"/>
+            <w:gridSpan w:val="3"/>
+            <w:vMerge w:val="restart"/>
+          </w:tcPr>
+          <w:p>
+            <w:pPr>
+              <w:jc w:val="center"/>
+              <w:rPr>
+                <w:rStyle w:val="apple-converted-space"/>
+                <w:rFonts w:ascii="Calibri" w:hAnsi="Calibri" w:cs="Calibri"/>
+                <w:color w:val="000000"/>
+                <w:shd w:val="clear" w:color="auto" w:fill="FFFFFF"/>
+              </w:rPr>
+            </w:pPr>
+            <w:r>
+              <w:rPr>
+                <w:rStyle w:val="apple-converted-space"/>
+                <w:rFonts w:ascii="Calibri" w:hAnsi="Calibri" w:cs="Calibri"/>
+                <w:color w:val="000000"/>
+                <w:shd w:val="clear" w:color="auto" w:fill="FFFFFF"/>
+              </w:rPr>
+              <w:t>Incomplete Statements</w:t>
             </w:r>
           </w:p>
         </w:tc>
       </w:tr>
       <w:tr>
         <w:trPr>
-          <w:trHeight w:val="3356"/>
+          <w:trHeight w:val="880"/>
         </w:trPr>
         <w:tc>
           <w:tcPr>
@@ -2675,7 +4016,7 @@
                 <w:szCs w:val="24"/>
               </w:rPr>
             </w:pPr>
-            <w:hyperlink r:id="rId14" w:history="1">
+            <w:hyperlink r:id="rId19" w:history="1">
               <w:r>
                 <w:rPr>
                   <w:rStyle w:val="Hyperlink"/>
@@ -2712,6 +4053,15 @@
                 <w:szCs w:val="24"/>
               </w:rPr>
             </w:pPr>
+          </w:p>
+          <w:p>
+            <w:pPr>
+              <w:rPr>
+                <w:rFonts w:ascii="Arial" w:hAnsi="Arial" w:cs="Arial"/>
+                <w:sz w:val="22"/>
+                <w:szCs w:val="24"/>
+              </w:rPr>
+            </w:pPr>
             <w:r>
               <w:rPr>
                 <w:rFonts w:ascii="Arial" w:hAnsi="Arial" w:cs="Arial"/>
@@ -2729,1390 +4079,7 @@
                 <w:szCs w:val="24"/>
               </w:rPr>
             </w:pPr>
-            <w:hyperlink r:id="rId15" w:history="1">
-              <w:r>
-                <w:rPr>
-                  <w:rStyle w:val="Hyperlink"/>
-                  <w:rFonts w:ascii="Arial" w:hAnsi="Arial" w:cs="Arial"/>
-                  <w:sz w:val="22"/>
-                  <w:szCs w:val="24"/>
-                </w:rPr>
-                <w:t>https://tinyurl.com/dataset1-6OM-Reg-auth</w:t>
-              </w:r>
-            </w:hyperlink>
-            <w:r>
-              <w:rPr>
-                <w:rFonts w:ascii="Arial" w:hAnsi="Arial" w:cs="Arial"/>
-                <w:sz w:val="22"/>
-                <w:szCs w:val="24"/>
-              </w:rPr>
-              <w:t xml:space="preserve"> </w:t>
-            </w:r>
-          </w:p>
-          <w:p>
-            <w:pPr>
-              <w:rPr>
-                <w:rFonts w:ascii="Arial" w:hAnsi="Arial" w:cs="Arial"/>
-                <w:sz w:val="22"/>
-                <w:szCs w:val="24"/>
-              </w:rPr>
-            </w:pPr>
-          </w:p>
-          <w:p>
-            <w:pPr>
-              <w:rPr>
-                <w:rFonts w:ascii="Arial" w:hAnsi="Arial" w:cs="Arial"/>
-                <w:b/>
-                <w:bCs/>
-                <w:sz w:val="28"/>
-                <w:szCs w:val="32"/>
-                <w:u w:val="single"/>
-              </w:rPr>
-            </w:pPr>
-          </w:p>
-        </w:tc>
-        <w:tc>
-          <w:tcPr>
-            <w:tcW w:w="2771" w:type="dxa"/>
-            <w:vMerge/>
-          </w:tcPr>
-          <w:p>
-            <w:pPr>
-              <w:rPr>
-                <w:rFonts w:ascii="Arial" w:hAnsi="Arial" w:cs="Arial"/>
-                <w:sz w:val="22"/>
-                <w:szCs w:val="24"/>
-              </w:rPr>
-            </w:pPr>
-          </w:p>
-        </w:tc>
-        <w:tc>
-          <w:tcPr>
-            <w:tcW w:w="2160" w:type="dxa"/>
-          </w:tcPr>
-          <w:p>
-            <w:r>
-              <w:t>F1</w:t>
-            </w:r>
-          </w:p>
-          <w:p>
-            <w:pPr>
-              <w:rPr>
-                <w:rFonts w:ascii="Arial" w:hAnsi="Arial" w:cs="Arial"/>
-                <w:sz w:val="28"/>
-                <w:szCs w:val="32"/>
-              </w:rPr>
-            </w:pPr>
-            <w:r>
-              <w:rPr>
-                <w:rFonts w:ascii="Arial" w:hAnsi="Arial" w:cs="Arial"/>
-                <w:szCs w:val="28"/>
-              </w:rPr>
-              <w:t>15%</w:t>
-            </w:r>
-          </w:p>
-        </w:tc>
-        <w:tc>
-          <w:tcPr>
-            <w:tcW w:w="2340" w:type="dxa"/>
-            <w:gridSpan w:val="2"/>
-          </w:tcPr>
-          <w:p>
-            <w:pPr>
-              <w:rPr>
-                <w:rStyle w:val="apple-converted-space"/>
-                <w:rFonts w:ascii="Calibri" w:hAnsi="Calibri" w:cs="Calibri"/>
-                <w:color w:val="000000"/>
-                <w:shd w:val="clear" w:color="auto" w:fill="FFFFFF"/>
-              </w:rPr>
-            </w:pPr>
-            <w:r>
-              <w:rPr>
-                <w:rStyle w:val="apple-converted-space"/>
-                <w:rFonts w:ascii="Calibri" w:hAnsi="Calibri" w:cs="Calibri"/>
-                <w:color w:val="000000"/>
-                <w:shd w:val="clear" w:color="auto" w:fill="FFFFFF"/>
-              </w:rPr>
-              <w:t>Accuracy</w:t>
-            </w:r>
-          </w:p>
-          <w:p>
-            <w:pPr>
-              <w:rPr>
-                <w:rFonts w:ascii="Arial" w:hAnsi="Arial" w:cs="Arial"/>
-                <w:sz w:val="28"/>
-                <w:szCs w:val="32"/>
-              </w:rPr>
-            </w:pPr>
-            <w:r>
-              <w:rPr>
-                <w:rFonts w:ascii="Arial" w:hAnsi="Arial" w:cs="Arial"/>
-                <w:szCs w:val="28"/>
-              </w:rPr>
-              <w:t>68%</w:t>
-            </w:r>
-          </w:p>
-        </w:tc>
-      </w:tr>
-      <w:tr>
-        <w:trPr>
-          <w:trHeight w:val="1214"/>
-        </w:trPr>
-        <w:tc>
-          <w:tcPr>
-            <w:tcW w:w="595" w:type="dxa"/>
-            <w:vMerge w:val="restart"/>
-          </w:tcPr>
-          <w:p>
-            <w:pPr>
-              <w:rPr>
-                <w:rFonts w:ascii="Arial" w:hAnsi="Arial" w:cs="Arial"/>
-                <w:b/>
-                <w:bCs/>
-                <w:sz w:val="28"/>
-                <w:szCs w:val="32"/>
-                <w:u w:val="single"/>
-              </w:rPr>
-            </w:pPr>
-            <w:r>
-              <w:rPr>
-                <w:rFonts w:ascii="Arial" w:hAnsi="Arial" w:cs="Arial"/>
-                <w:szCs w:val="28"/>
-              </w:rPr>
-              <w:lastRenderedPageBreak/>
-              <w:t>0</w:t>
-            </w:r>
-            <w:r>
-              <w:rPr>
-                <w:rFonts w:ascii="Arial" w:hAnsi="Arial" w:cs="Arial"/>
-                <w:szCs w:val="28"/>
-              </w:rPr>
-              <w:t>5</w:t>
-            </w:r>
-          </w:p>
-        </w:tc>
-        <w:tc>
-          <w:tcPr>
-            <w:tcW w:w="2339" w:type="dxa"/>
-            <w:vMerge w:val="restart"/>
-          </w:tcPr>
-          <w:p>
-            <w:pPr>
-              <w:rPr>
-                <w:rFonts w:ascii="Calibri" w:hAnsi="Calibri" w:cs="Calibri"/>
-                <w:color w:val="000000"/>
-                <w:shd w:val="clear" w:color="auto" w:fill="FFFFFF"/>
-              </w:rPr>
-            </w:pPr>
-            <w:r>
-              <w:rPr>
-                <w:rFonts w:ascii="Calibri" w:hAnsi="Calibri" w:cs="Calibri"/>
-                <w:color w:val="000000"/>
-                <w:shd w:val="clear" w:color="auto" w:fill="FFFFFF"/>
-              </w:rPr>
-              <w:t xml:space="preserve">Exp </w:t>
-            </w:r>
-            <w:r>
-              <w:rPr>
-                <w:rFonts w:ascii="Calibri" w:hAnsi="Calibri" w:cs="Calibri"/>
-                <w:color w:val="000000"/>
-                <w:shd w:val="clear" w:color="auto" w:fill="FFFFFF"/>
-              </w:rPr>
-              <w:t>5</w:t>
-            </w:r>
-            <w:r>
-              <w:rPr>
-                <w:rFonts w:ascii="Calibri" w:hAnsi="Calibri" w:cs="Calibri"/>
-                <w:color w:val="000000"/>
-                <w:shd w:val="clear" w:color="auto" w:fill="FFFFFF"/>
-              </w:rPr>
-              <w:t xml:space="preserve"> Jan23 - Regular </w:t>
-            </w:r>
-            <w:proofErr w:type="gramStart"/>
-            <w:r>
-              <w:rPr>
-                <w:rFonts w:ascii="Calibri" w:hAnsi="Calibri" w:cs="Calibri"/>
-                <w:color w:val="000000"/>
-                <w:shd w:val="clear" w:color="auto" w:fill="FFFFFF"/>
-              </w:rPr>
-              <w:t>Dataset  -</w:t>
-            </w:r>
-            <w:proofErr w:type="gramEnd"/>
-            <w:r>
-              <w:rPr>
-                <w:rFonts w:ascii="Calibri" w:hAnsi="Calibri" w:cs="Calibri"/>
-                <w:color w:val="000000"/>
-                <w:shd w:val="clear" w:color="auto" w:fill="FFFFFF"/>
-              </w:rPr>
-              <w:t xml:space="preserve"> Tokenization </w:t>
-            </w:r>
-            <w:r>
-              <w:rPr>
-                <w:rFonts w:ascii="Calibri" w:hAnsi="Calibri" w:cs="Calibri"/>
-                <w:color w:val="000000"/>
-                <w:shd w:val="clear" w:color="auto" w:fill="FFFFFF"/>
-              </w:rPr>
-              <w:t>5</w:t>
-            </w:r>
-            <w:r>
-              <w:rPr>
-                <w:rFonts w:ascii="Calibri" w:hAnsi="Calibri" w:cs="Calibri"/>
-                <w:color w:val="000000"/>
-                <w:shd w:val="clear" w:color="auto" w:fill="FFFFFF"/>
-              </w:rPr>
-              <w:t xml:space="preserve"> </w:t>
-            </w:r>
-          </w:p>
-          <w:p>
-            <w:pPr>
-              <w:rPr>
-                <w:rFonts w:ascii="Calibri" w:hAnsi="Calibri" w:cs="Calibri"/>
-                <w:color w:val="000000"/>
-                <w:shd w:val="clear" w:color="auto" w:fill="FFFFFF"/>
-              </w:rPr>
-            </w:pPr>
-          </w:p>
-          <w:p>
-            <w:pPr>
-              <w:rPr>
-                <w:rFonts w:ascii="Calibri" w:hAnsi="Calibri" w:cs="Calibri"/>
-                <w:color w:val="000000"/>
-                <w:shd w:val="clear" w:color="auto" w:fill="FFFFFF"/>
-              </w:rPr>
-            </w:pPr>
-            <w:r>
-              <w:rPr>
-                <w:rFonts w:ascii="Calibri" w:hAnsi="Calibri" w:cs="Calibri"/>
-                <w:color w:val="000000"/>
-                <w:shd w:val="clear" w:color="auto" w:fill="FFFFFF"/>
-              </w:rPr>
-              <w:t xml:space="preserve"> 6 OM combined</w:t>
-            </w:r>
-          </w:p>
-          <w:p>
-            <w:pPr>
-              <w:rPr>
-                <w:rFonts w:ascii="Arial" w:hAnsi="Arial" w:cs="Arial"/>
-                <w:b/>
-                <w:bCs/>
-                <w:sz w:val="28"/>
-                <w:szCs w:val="32"/>
-                <w:u w:val="single"/>
-              </w:rPr>
-            </w:pPr>
-          </w:p>
-        </w:tc>
-        <w:tc>
-          <w:tcPr>
-            <w:tcW w:w="3200" w:type="dxa"/>
-          </w:tcPr>
-          <w:p>
-            <w:pPr>
-              <w:rPr>
-                <w:rFonts w:ascii="Arial" w:hAnsi="Arial" w:cs="Arial"/>
-                <w:sz w:val="22"/>
-                <w:szCs w:val="24"/>
-              </w:rPr>
-            </w:pPr>
-            <w:r>
-              <w:rPr>
-                <w:rFonts w:ascii="Arial" w:hAnsi="Arial" w:cs="Arial"/>
-                <w:sz w:val="22"/>
-                <w:szCs w:val="24"/>
-              </w:rPr>
-              <w:t>Notebook:</w:t>
-            </w:r>
-          </w:p>
-          <w:p>
-            <w:pPr>
-              <w:rPr>
-                <w:rFonts w:ascii="Arial" w:hAnsi="Arial" w:cs="Arial"/>
-                <w:sz w:val="22"/>
-                <w:szCs w:val="24"/>
-              </w:rPr>
-            </w:pPr>
-          </w:p>
-          <w:p>
-            <w:pPr>
-              <w:rPr>
-                <w:rFonts w:ascii="Arial" w:hAnsi="Arial" w:cs="Arial"/>
-                <w:sz w:val="28"/>
-                <w:szCs w:val="32"/>
-              </w:rPr>
-            </w:pPr>
-            <w:hyperlink r:id="rId16" w:history="1">
-              <w:r>
-                <w:rPr>
-                  <w:rStyle w:val="Hyperlink"/>
-                  <w:rFonts w:ascii="Arial" w:hAnsi="Arial" w:cs="Arial"/>
-                  <w:szCs w:val="28"/>
-                </w:rPr>
-                <w:t>https://tinyurl.com/6om-exp5-reg-auth</w:t>
-              </w:r>
-            </w:hyperlink>
-            <w:r>
-              <w:rPr>
-                <w:rFonts w:ascii="Arial" w:hAnsi="Arial" w:cs="Arial"/>
-                <w:szCs w:val="28"/>
-              </w:rPr>
-              <w:t xml:space="preserve"> </w:t>
-            </w:r>
-          </w:p>
-        </w:tc>
-        <w:tc>
-          <w:tcPr>
-            <w:tcW w:w="2771" w:type="dxa"/>
-            <w:vMerge w:val="restart"/>
-          </w:tcPr>
-          <w:p>
-            <w:pPr>
-              <w:rPr>
-                <w:rFonts w:ascii="Arial" w:hAnsi="Arial" w:cs="Arial"/>
-                <w:sz w:val="22"/>
-                <w:szCs w:val="24"/>
-              </w:rPr>
-            </w:pPr>
-            <w:r>
-              <w:rPr>
-                <w:rFonts w:ascii="Arial" w:hAnsi="Arial" w:cs="Arial"/>
-                <w:sz w:val="22"/>
-                <w:szCs w:val="24"/>
-              </w:rPr>
-              <w:t>Total: 10</w:t>
-            </w:r>
-            <w:r>
-              <w:rPr>
-                <w:rFonts w:ascii="Arial" w:hAnsi="Arial" w:cs="Arial"/>
-                <w:sz w:val="22"/>
-                <w:szCs w:val="24"/>
-              </w:rPr>
-              <w:t>1</w:t>
-            </w:r>
-          </w:p>
-          <w:p>
-            <w:pPr>
-              <w:rPr>
-                <w:rFonts w:ascii="Arial" w:hAnsi="Arial" w:cs="Arial"/>
-                <w:sz w:val="22"/>
-                <w:szCs w:val="24"/>
-              </w:rPr>
-            </w:pPr>
-            <w:r>
-              <w:rPr>
-                <w:rFonts w:ascii="Arial" w:hAnsi="Arial" w:cs="Arial"/>
-                <w:sz w:val="22"/>
-                <w:szCs w:val="24"/>
-              </w:rPr>
-              <w:t xml:space="preserve"> </w:t>
-            </w:r>
-            <w:r>
-              <w:rPr>
-                <w:rFonts w:ascii="Arial" w:hAnsi="Arial" w:cs="Arial"/>
-                <w:sz w:val="22"/>
-                <w:szCs w:val="24"/>
-              </w:rPr>
-              <w:t xml:space="preserve">P </w:t>
-            </w:r>
-            <w:proofErr w:type="gramStart"/>
-            <w:r>
-              <w:rPr>
-                <w:rFonts w:ascii="Arial" w:hAnsi="Arial" w:cs="Arial"/>
-                <w:sz w:val="22"/>
-                <w:szCs w:val="24"/>
-              </w:rPr>
-              <w:t>Labeled :</w:t>
-            </w:r>
-            <w:proofErr w:type="gramEnd"/>
-            <w:r>
-              <w:rPr>
-                <w:rFonts w:ascii="Arial" w:hAnsi="Arial" w:cs="Arial"/>
-                <w:sz w:val="22"/>
-                <w:szCs w:val="24"/>
-              </w:rPr>
-              <w:t xml:space="preserve"> 15</w:t>
-            </w:r>
-          </w:p>
-          <w:p>
-            <w:pPr>
-              <w:rPr>
-                <w:rFonts w:ascii="Arial" w:hAnsi="Arial" w:cs="Arial"/>
-                <w:sz w:val="22"/>
-                <w:szCs w:val="24"/>
-              </w:rPr>
-            </w:pPr>
-            <w:r>
-              <w:rPr>
-                <w:rFonts w:ascii="Arial" w:hAnsi="Arial" w:cs="Arial"/>
-                <w:sz w:val="22"/>
-                <w:szCs w:val="24"/>
-              </w:rPr>
-              <w:t xml:space="preserve"> NP Labeled: </w:t>
-            </w:r>
-            <w:r>
-              <w:rPr>
-                <w:rFonts w:ascii="Arial" w:hAnsi="Arial" w:cs="Arial"/>
-                <w:sz w:val="22"/>
-                <w:szCs w:val="24"/>
-              </w:rPr>
-              <w:t>8</w:t>
-            </w:r>
-            <w:r>
-              <w:rPr>
-                <w:rFonts w:ascii="Arial" w:hAnsi="Arial" w:cs="Arial"/>
-                <w:sz w:val="22"/>
-                <w:szCs w:val="24"/>
-              </w:rPr>
-              <w:t>6</w:t>
-            </w:r>
-          </w:p>
-          <w:p>
-            <w:pPr>
-              <w:rPr>
-                <w:rFonts w:ascii="Arial" w:hAnsi="Arial" w:cs="Arial"/>
-                <w:b/>
-                <w:bCs/>
-                <w:sz w:val="28"/>
-                <w:szCs w:val="32"/>
-                <w:u w:val="single"/>
-              </w:rPr>
-            </w:pPr>
-          </w:p>
-          <w:p>
-            <w:pPr>
-              <w:rPr>
-                <w:rFonts w:ascii="Arial" w:hAnsi="Arial" w:cs="Arial"/>
-                <w:color w:val="7030A0"/>
-                <w:sz w:val="22"/>
-                <w:szCs w:val="24"/>
-              </w:rPr>
-            </w:pPr>
-            <w:r>
-              <w:rPr>
-                <w:rFonts w:ascii="Arial" w:hAnsi="Arial" w:cs="Arial"/>
-                <w:color w:val="7030A0"/>
-                <w:sz w:val="22"/>
-                <w:szCs w:val="24"/>
-              </w:rPr>
-              <w:t>(Unseen to the Model)</w:t>
-            </w:r>
-          </w:p>
-          <w:p>
-            <w:pPr>
-              <w:rPr>
-                <w:rFonts w:ascii="Arial" w:hAnsi="Arial" w:cs="Arial"/>
-                <w:b/>
-                <w:bCs/>
-                <w:sz w:val="28"/>
-                <w:szCs w:val="32"/>
-                <w:u w:val="single"/>
-              </w:rPr>
-            </w:pPr>
-          </w:p>
-        </w:tc>
-        <w:tc>
-          <w:tcPr>
-            <w:tcW w:w="2160" w:type="dxa"/>
-          </w:tcPr>
-          <w:p>
-            <w:pPr>
-              <w:rPr>
-                <w:rFonts w:ascii="Calibri" w:hAnsi="Calibri" w:cs="Calibri"/>
-                <w:color w:val="000000"/>
-                <w:shd w:val="clear" w:color="auto" w:fill="FFFFFF"/>
-              </w:rPr>
-            </w:pPr>
-            <w:r>
-              <w:rPr>
-                <w:rFonts w:ascii="Calibri" w:hAnsi="Calibri" w:cs="Calibri"/>
-                <w:color w:val="000000"/>
-                <w:shd w:val="clear" w:color="auto" w:fill="FFFFFF"/>
-              </w:rPr>
-              <w:t>Precision</w:t>
-            </w:r>
-          </w:p>
-          <w:p>
-            <w:pPr>
-              <w:rPr>
-                <w:rFonts w:ascii="Arial" w:hAnsi="Arial" w:cs="Arial"/>
-                <w:sz w:val="28"/>
-                <w:szCs w:val="32"/>
-              </w:rPr>
-            </w:pPr>
-            <w:r>
-              <w:rPr>
-                <w:rFonts w:ascii="Arial" w:hAnsi="Arial" w:cs="Arial"/>
-                <w:szCs w:val="28"/>
-              </w:rPr>
-              <w:t>10%</w:t>
-            </w:r>
-          </w:p>
-        </w:tc>
-        <w:tc>
-          <w:tcPr>
-            <w:tcW w:w="2340" w:type="dxa"/>
-            <w:gridSpan w:val="2"/>
-          </w:tcPr>
-          <w:p>
-            <w:pPr>
-              <w:rPr>
-                <w:rFonts w:ascii="Calibri" w:hAnsi="Calibri" w:cs="Calibri"/>
-                <w:color w:val="000000"/>
-                <w:shd w:val="clear" w:color="auto" w:fill="FFFFFF"/>
-              </w:rPr>
-            </w:pPr>
-            <w:r>
-              <w:rPr>
-                <w:rFonts w:ascii="Calibri" w:hAnsi="Calibri" w:cs="Calibri"/>
-                <w:color w:val="000000"/>
-                <w:shd w:val="clear" w:color="auto" w:fill="FFFFFF"/>
-              </w:rPr>
-              <w:t>Recall</w:t>
-            </w:r>
-          </w:p>
-          <w:p>
-            <w:pPr>
-              <w:rPr>
-                <w:rFonts w:ascii="Calibri" w:hAnsi="Calibri" w:cs="Calibri"/>
-                <w:color w:val="000000"/>
-                <w:shd w:val="clear" w:color="auto" w:fill="FFFFFF"/>
-              </w:rPr>
-            </w:pPr>
-            <w:r>
-              <w:rPr>
-                <w:rFonts w:ascii="Calibri" w:hAnsi="Calibri" w:cs="Calibri"/>
-                <w:color w:val="000000"/>
-                <w:shd w:val="clear" w:color="auto" w:fill="FFFFFF"/>
-              </w:rPr>
-              <w:t>6.6%</w:t>
-            </w:r>
-          </w:p>
-        </w:tc>
-      </w:tr>
-      <w:tr>
-        <w:trPr>
-          <w:trHeight w:val="1340"/>
-        </w:trPr>
-        <w:tc>
-          <w:tcPr>
-            <w:tcW w:w="595" w:type="dxa"/>
-            <w:vMerge/>
-          </w:tcPr>
-          <w:p>
-            <w:pPr>
-              <w:rPr>
-                <w:rFonts w:ascii="Arial" w:hAnsi="Arial" w:cs="Arial"/>
-                <w:szCs w:val="28"/>
-              </w:rPr>
-            </w:pPr>
-          </w:p>
-        </w:tc>
-        <w:tc>
-          <w:tcPr>
-            <w:tcW w:w="2339" w:type="dxa"/>
-            <w:vMerge/>
-          </w:tcPr>
-          <w:p>
-            <w:pPr>
-              <w:rPr>
-                <w:rFonts w:ascii="Calibri" w:hAnsi="Calibri" w:cs="Calibri"/>
-                <w:color w:val="000000"/>
-                <w:shd w:val="clear" w:color="auto" w:fill="FFFFFF"/>
-              </w:rPr>
-            </w:pPr>
-          </w:p>
-        </w:tc>
-        <w:tc>
-          <w:tcPr>
-            <w:tcW w:w="3200" w:type="dxa"/>
-          </w:tcPr>
-          <w:p>
-            <w:pPr>
-              <w:rPr>
-                <w:rFonts w:ascii="Arial" w:hAnsi="Arial" w:cs="Arial"/>
-                <w:sz w:val="22"/>
-                <w:szCs w:val="24"/>
-              </w:rPr>
-            </w:pPr>
-          </w:p>
-          <w:p>
-            <w:pPr>
-              <w:rPr>
-                <w:rFonts w:ascii="Arial" w:hAnsi="Arial" w:cs="Arial"/>
-                <w:sz w:val="22"/>
-                <w:szCs w:val="24"/>
-              </w:rPr>
-            </w:pPr>
-            <w:r>
-              <w:rPr>
-                <w:rFonts w:ascii="Arial" w:hAnsi="Arial" w:cs="Arial"/>
-                <w:sz w:val="22"/>
-                <w:szCs w:val="24"/>
-              </w:rPr>
-              <w:t xml:space="preserve">Sample set: </w:t>
-            </w:r>
-          </w:p>
-          <w:p>
-            <w:pPr>
-              <w:rPr>
-                <w:rFonts w:ascii="Arial" w:hAnsi="Arial" w:cs="Arial"/>
-                <w:sz w:val="22"/>
-                <w:szCs w:val="24"/>
-              </w:rPr>
-            </w:pPr>
-          </w:p>
-          <w:p>
-            <w:pPr>
-              <w:rPr>
-                <w:rFonts w:ascii="Arial" w:hAnsi="Arial" w:cs="Arial"/>
-                <w:sz w:val="22"/>
-                <w:szCs w:val="24"/>
-              </w:rPr>
-            </w:pPr>
-            <w:hyperlink r:id="rId17" w:history="1">
-              <w:r>
-                <w:rPr>
-                  <w:rStyle w:val="Hyperlink"/>
-                  <w:rFonts w:ascii="Arial" w:hAnsi="Arial" w:cs="Arial"/>
-                  <w:sz w:val="22"/>
-                  <w:szCs w:val="24"/>
-                </w:rPr>
-                <w:t>https://tinyurl.com/sampleset1-reg</w:t>
-              </w:r>
-            </w:hyperlink>
-            <w:r>
-              <w:rPr>
-                <w:rFonts w:ascii="Arial" w:hAnsi="Arial" w:cs="Arial"/>
-                <w:sz w:val="22"/>
-                <w:szCs w:val="24"/>
-              </w:rPr>
-              <w:t xml:space="preserve"> </w:t>
-            </w:r>
-          </w:p>
-          <w:p>
-            <w:pPr>
-              <w:rPr>
-                <w:rFonts w:ascii="Arial" w:hAnsi="Arial" w:cs="Arial"/>
-                <w:sz w:val="22"/>
-                <w:szCs w:val="24"/>
-              </w:rPr>
-            </w:pPr>
-          </w:p>
-          <w:p>
-            <w:pPr>
-              <w:rPr>
-                <w:rFonts w:ascii="Arial" w:hAnsi="Arial" w:cs="Arial"/>
-                <w:sz w:val="22"/>
-                <w:szCs w:val="24"/>
-              </w:rPr>
-            </w:pPr>
-            <w:r>
-              <w:rPr>
-                <w:rFonts w:ascii="Arial" w:hAnsi="Arial" w:cs="Arial"/>
-                <w:sz w:val="22"/>
-                <w:szCs w:val="24"/>
-              </w:rPr>
-              <w:t xml:space="preserve">Dataset: </w:t>
-            </w:r>
-          </w:p>
-          <w:p>
-            <w:pPr>
-              <w:rPr>
-                <w:rFonts w:ascii="Arial" w:hAnsi="Arial" w:cs="Arial"/>
-                <w:sz w:val="22"/>
-                <w:szCs w:val="24"/>
-              </w:rPr>
-            </w:pPr>
-            <w:hyperlink r:id="rId18" w:history="1">
-              <w:r>
-                <w:rPr>
-                  <w:rStyle w:val="Hyperlink"/>
-                  <w:rFonts w:ascii="Arial" w:hAnsi="Arial" w:cs="Arial"/>
-                  <w:sz w:val="22"/>
-                  <w:szCs w:val="24"/>
-                </w:rPr>
-                <w:t>https://tinyurl.com/dataset1-6OM-Reg-auth</w:t>
-              </w:r>
-            </w:hyperlink>
-            <w:r>
-              <w:rPr>
-                <w:rFonts w:ascii="Arial" w:hAnsi="Arial" w:cs="Arial"/>
-                <w:sz w:val="22"/>
-                <w:szCs w:val="24"/>
-              </w:rPr>
-              <w:t xml:space="preserve"> </w:t>
-            </w:r>
-          </w:p>
-          <w:p>
-            <w:pPr>
-              <w:rPr>
-                <w:rFonts w:ascii="Arial" w:hAnsi="Arial" w:cs="Arial"/>
-                <w:b/>
-                <w:bCs/>
-                <w:sz w:val="28"/>
-                <w:szCs w:val="32"/>
-                <w:u w:val="single"/>
-              </w:rPr>
-            </w:pPr>
-          </w:p>
-        </w:tc>
-        <w:tc>
-          <w:tcPr>
-            <w:tcW w:w="2771" w:type="dxa"/>
-            <w:vMerge/>
-          </w:tcPr>
-          <w:p>
-            <w:pPr>
-              <w:rPr>
-                <w:rFonts w:ascii="Arial" w:hAnsi="Arial" w:cs="Arial"/>
-                <w:sz w:val="22"/>
-                <w:szCs w:val="24"/>
-              </w:rPr>
-            </w:pPr>
-          </w:p>
-        </w:tc>
-        <w:tc>
-          <w:tcPr>
-            <w:tcW w:w="2160" w:type="dxa"/>
-          </w:tcPr>
-          <w:p>
-            <w:r>
-              <w:t>F1</w:t>
-            </w:r>
-          </w:p>
-          <w:p>
-            <w:pPr>
-              <w:rPr>
-                <w:rFonts w:ascii="Arial" w:hAnsi="Arial" w:cs="Arial"/>
-                <w:b/>
-                <w:bCs/>
-                <w:sz w:val="28"/>
-                <w:szCs w:val="32"/>
-                <w:u w:val="single"/>
-              </w:rPr>
-            </w:pPr>
-          </w:p>
-          <w:p>
-            <w:pPr>
-              <w:rPr>
-                <w:rFonts w:ascii="Arial" w:hAnsi="Arial" w:cs="Arial"/>
-                <w:sz w:val="28"/>
-                <w:szCs w:val="32"/>
-              </w:rPr>
-            </w:pPr>
-            <w:r>
-              <w:rPr>
-                <w:rFonts w:ascii="Arial" w:hAnsi="Arial" w:cs="Arial"/>
-                <w:szCs w:val="28"/>
-              </w:rPr>
-              <w:t>7.9%</w:t>
-            </w:r>
-          </w:p>
-        </w:tc>
-        <w:tc>
-          <w:tcPr>
-            <w:tcW w:w="2340" w:type="dxa"/>
-            <w:gridSpan w:val="2"/>
-          </w:tcPr>
-          <w:p>
-            <w:pPr>
-              <w:rPr>
-                <w:rStyle w:val="apple-converted-space"/>
-                <w:rFonts w:ascii="Calibri" w:hAnsi="Calibri" w:cs="Calibri"/>
-                <w:color w:val="000000"/>
-                <w:shd w:val="clear" w:color="auto" w:fill="FFFFFF"/>
-              </w:rPr>
-            </w:pPr>
-            <w:r>
-              <w:rPr>
-                <w:rStyle w:val="apple-converted-space"/>
-                <w:rFonts w:ascii="Calibri" w:hAnsi="Calibri" w:cs="Calibri"/>
-                <w:color w:val="000000"/>
-                <w:shd w:val="clear" w:color="auto" w:fill="FFFFFF"/>
-              </w:rPr>
-              <w:t>Accuracy</w:t>
-            </w:r>
-          </w:p>
-          <w:p>
-            <w:pPr>
-              <w:rPr>
-                <w:rFonts w:ascii="Arial" w:hAnsi="Arial" w:cs="Arial"/>
-                <w:b/>
-                <w:bCs/>
-                <w:sz w:val="28"/>
-                <w:szCs w:val="32"/>
-                <w:u w:val="single"/>
-              </w:rPr>
-            </w:pPr>
-          </w:p>
-          <w:p>
-            <w:pPr>
-              <w:rPr>
-                <w:rFonts w:ascii="Arial" w:hAnsi="Arial" w:cs="Arial"/>
-                <w:sz w:val="28"/>
-                <w:szCs w:val="32"/>
-              </w:rPr>
-            </w:pPr>
-            <w:r>
-              <w:rPr>
-                <w:rFonts w:ascii="Arial" w:hAnsi="Arial" w:cs="Arial"/>
-                <w:szCs w:val="28"/>
-              </w:rPr>
-              <w:t>77%</w:t>
-            </w:r>
-          </w:p>
-        </w:tc>
-      </w:tr>
-      <w:tr>
-        <w:trPr>
-          <w:trHeight w:val="467"/>
-        </w:trPr>
-        <w:tc>
-          <w:tcPr>
-            <w:tcW w:w="13405" w:type="dxa"/>
-            <w:gridSpan w:val="7"/>
-          </w:tcPr>
-          <w:p>
-            <w:pPr>
-              <w:jc w:val="center"/>
-              <w:rPr>
-                <w:rStyle w:val="apple-converted-space"/>
-                <w:rFonts w:ascii="Calibri" w:hAnsi="Calibri" w:cs="Calibri"/>
-                <w:color w:val="000000"/>
-                <w:shd w:val="clear" w:color="auto" w:fill="FFFFFF"/>
-              </w:rPr>
-            </w:pPr>
-            <w:r>
-              <w:rPr>
-                <w:rStyle w:val="apple-converted-space"/>
-                <w:rFonts w:ascii="Calibri" w:hAnsi="Calibri" w:cs="Calibri"/>
-                <w:color w:val="000000"/>
-                <w:shd w:val="clear" w:color="auto" w:fill="FFFFFF"/>
-              </w:rPr>
-              <w:t>7 OM combined dataset experiments</w:t>
-            </w:r>
-          </w:p>
-        </w:tc>
-      </w:tr>
-      <w:tr>
-        <w:trPr>
-          <w:trHeight w:val="880"/>
-        </w:trPr>
-        <w:tc>
-          <w:tcPr>
-            <w:tcW w:w="595" w:type="dxa"/>
-            <w:vMerge w:val="restart"/>
-          </w:tcPr>
-          <w:p>
-            <w:pPr>
-              <w:rPr>
-                <w:rFonts w:ascii="Arial" w:hAnsi="Arial" w:cs="Arial"/>
-                <w:szCs w:val="28"/>
-              </w:rPr>
-            </w:pPr>
-            <w:r>
-              <w:rPr>
-                <w:rFonts w:ascii="Arial" w:hAnsi="Arial" w:cs="Arial"/>
-                <w:szCs w:val="28"/>
-              </w:rPr>
-              <w:t>06</w:t>
-            </w:r>
-          </w:p>
-        </w:tc>
-        <w:tc>
-          <w:tcPr>
-            <w:tcW w:w="2339" w:type="dxa"/>
-            <w:vMerge w:val="restart"/>
-          </w:tcPr>
-          <w:p>
-            <w:pPr>
-              <w:rPr>
-                <w:rFonts w:ascii="Calibri" w:hAnsi="Calibri" w:cs="Calibri"/>
-                <w:color w:val="000000"/>
-                <w:shd w:val="clear" w:color="auto" w:fill="FFFFFF"/>
-              </w:rPr>
-            </w:pPr>
-            <w:r>
-              <w:rPr>
-                <w:rFonts w:ascii="Calibri" w:hAnsi="Calibri" w:cs="Calibri"/>
-                <w:color w:val="000000"/>
-                <w:shd w:val="clear" w:color="auto" w:fill="FFFFFF"/>
-              </w:rPr>
-              <w:t xml:space="preserve">Exp </w:t>
-            </w:r>
-            <w:r>
-              <w:rPr>
-                <w:rFonts w:ascii="Calibri" w:hAnsi="Calibri" w:cs="Calibri"/>
-                <w:color w:val="000000"/>
-                <w:shd w:val="clear" w:color="auto" w:fill="FFFFFF"/>
-              </w:rPr>
-              <w:t>6</w:t>
-            </w:r>
-            <w:r>
-              <w:rPr>
-                <w:rFonts w:ascii="Calibri" w:hAnsi="Calibri" w:cs="Calibri"/>
-                <w:color w:val="000000"/>
-                <w:shd w:val="clear" w:color="auto" w:fill="FFFFFF"/>
-              </w:rPr>
-              <w:t xml:space="preserve"> Jan23 - Regular </w:t>
-            </w:r>
-            <w:proofErr w:type="gramStart"/>
-            <w:r>
-              <w:rPr>
-                <w:rFonts w:ascii="Calibri" w:hAnsi="Calibri" w:cs="Calibri"/>
-                <w:color w:val="000000"/>
-                <w:shd w:val="clear" w:color="auto" w:fill="FFFFFF"/>
-              </w:rPr>
-              <w:t>Dataset  -</w:t>
-            </w:r>
-            <w:proofErr w:type="gramEnd"/>
-            <w:r>
-              <w:rPr>
-                <w:rFonts w:ascii="Calibri" w:hAnsi="Calibri" w:cs="Calibri"/>
-                <w:color w:val="000000"/>
-                <w:shd w:val="clear" w:color="auto" w:fill="FFFFFF"/>
-              </w:rPr>
-              <w:t xml:space="preserve"> Tokenization </w:t>
-            </w:r>
-            <w:r>
-              <w:rPr>
-                <w:rFonts w:ascii="Calibri" w:hAnsi="Calibri" w:cs="Calibri"/>
-                <w:color w:val="000000"/>
-                <w:shd w:val="clear" w:color="auto" w:fill="FFFFFF"/>
-              </w:rPr>
-              <w:t>1</w:t>
-            </w:r>
-            <w:r>
-              <w:rPr>
-                <w:rFonts w:ascii="Calibri" w:hAnsi="Calibri" w:cs="Calibri"/>
-                <w:color w:val="000000"/>
-                <w:shd w:val="clear" w:color="auto" w:fill="FFFFFF"/>
-              </w:rPr>
-              <w:t xml:space="preserve"> </w:t>
-            </w:r>
-          </w:p>
-          <w:p>
-            <w:pPr>
-              <w:rPr>
-                <w:rFonts w:ascii="Calibri" w:hAnsi="Calibri" w:cs="Calibri"/>
-                <w:color w:val="000000"/>
-                <w:shd w:val="clear" w:color="auto" w:fill="FFFFFF"/>
-              </w:rPr>
-            </w:pPr>
-          </w:p>
-          <w:p>
-            <w:pPr>
-              <w:rPr>
-                <w:rFonts w:ascii="Calibri" w:hAnsi="Calibri" w:cs="Calibri"/>
-                <w:color w:val="000000"/>
-                <w:shd w:val="clear" w:color="auto" w:fill="FFFFFF"/>
-              </w:rPr>
-            </w:pPr>
-            <w:proofErr w:type="gramStart"/>
-            <w:r>
-              <w:rPr>
-                <w:rFonts w:ascii="Calibri" w:hAnsi="Calibri" w:cs="Calibri"/>
-                <w:color w:val="000000"/>
-                <w:shd w:val="clear" w:color="auto" w:fill="FFFFFF"/>
-              </w:rPr>
-              <w:t xml:space="preserve">7 </w:t>
-            </w:r>
-            <w:r>
-              <w:rPr>
-                <w:rFonts w:ascii="Calibri" w:hAnsi="Calibri" w:cs="Calibri"/>
-                <w:color w:val="000000"/>
-                <w:shd w:val="clear" w:color="auto" w:fill="FFFFFF"/>
-              </w:rPr>
-              <w:t xml:space="preserve"> OM</w:t>
-            </w:r>
-            <w:proofErr w:type="gramEnd"/>
-            <w:r>
-              <w:rPr>
-                <w:rFonts w:ascii="Calibri" w:hAnsi="Calibri" w:cs="Calibri"/>
-                <w:color w:val="000000"/>
-                <w:shd w:val="clear" w:color="auto" w:fill="FFFFFF"/>
-              </w:rPr>
-              <w:t xml:space="preserve"> combined</w:t>
-            </w:r>
-          </w:p>
-          <w:p>
-            <w:pPr>
-              <w:rPr>
-                <w:rFonts w:ascii="Calibri" w:hAnsi="Calibri" w:cs="Calibri"/>
-                <w:color w:val="000000"/>
-                <w:shd w:val="clear" w:color="auto" w:fill="FFFFFF"/>
-              </w:rPr>
-            </w:pPr>
-          </w:p>
-        </w:tc>
-        <w:tc>
-          <w:tcPr>
-            <w:tcW w:w="3200" w:type="dxa"/>
-          </w:tcPr>
-          <w:p>
-            <w:pPr>
-              <w:rPr>
-                <w:rFonts w:ascii="Arial" w:hAnsi="Arial" w:cs="Arial"/>
-                <w:sz w:val="22"/>
-                <w:szCs w:val="24"/>
-              </w:rPr>
-            </w:pPr>
-            <w:r>
-              <w:rPr>
-                <w:rFonts w:ascii="Arial" w:hAnsi="Arial" w:cs="Arial"/>
-                <w:sz w:val="22"/>
-                <w:szCs w:val="24"/>
-              </w:rPr>
-              <w:t>Notebook:</w:t>
-            </w:r>
-          </w:p>
-          <w:p>
-            <w:pPr>
-              <w:rPr>
-                <w:rFonts w:ascii="Arial" w:hAnsi="Arial" w:cs="Arial"/>
-                <w:sz w:val="22"/>
-                <w:szCs w:val="24"/>
-              </w:rPr>
-            </w:pPr>
-          </w:p>
-          <w:p>
-            <w:pPr>
-              <w:rPr>
-                <w:rFonts w:ascii="Arial" w:hAnsi="Arial" w:cs="Arial"/>
-                <w:sz w:val="22"/>
-                <w:szCs w:val="24"/>
-              </w:rPr>
-            </w:pPr>
-            <w:hyperlink r:id="rId19" w:history="1">
-              <w:r>
-                <w:rPr>
-                  <w:rStyle w:val="Hyperlink"/>
-                  <w:rFonts w:ascii="Arial" w:hAnsi="Arial" w:cs="Arial"/>
-                  <w:sz w:val="22"/>
-                  <w:szCs w:val="24"/>
-                </w:rPr>
-                <w:t>https://tinyurl.com/7-om-exp6-reg-auth</w:t>
-              </w:r>
-            </w:hyperlink>
-            <w:r>
-              <w:rPr>
-                <w:rFonts w:ascii="Arial" w:hAnsi="Arial" w:cs="Arial"/>
-                <w:sz w:val="22"/>
-                <w:szCs w:val="24"/>
-              </w:rPr>
-              <w:t xml:space="preserve"> </w:t>
-            </w:r>
-          </w:p>
-        </w:tc>
-        <w:tc>
-          <w:tcPr>
-            <w:tcW w:w="2771" w:type="dxa"/>
-            <w:vMerge w:val="restart"/>
-          </w:tcPr>
-          <w:p>
-            <w:pPr>
-              <w:rPr>
-                <w:rFonts w:ascii="Arial" w:hAnsi="Arial" w:cs="Arial"/>
-                <w:sz w:val="22"/>
-                <w:szCs w:val="24"/>
-              </w:rPr>
-            </w:pPr>
-            <w:r>
-              <w:rPr>
-                <w:rFonts w:ascii="Arial" w:hAnsi="Arial" w:cs="Arial"/>
-                <w:sz w:val="22"/>
-                <w:szCs w:val="24"/>
-              </w:rPr>
-              <w:t>Total: 10</w:t>
-            </w:r>
-            <w:r>
-              <w:rPr>
-                <w:rFonts w:ascii="Arial" w:hAnsi="Arial" w:cs="Arial"/>
-                <w:sz w:val="22"/>
-                <w:szCs w:val="24"/>
-              </w:rPr>
-              <w:t>1</w:t>
-            </w:r>
-          </w:p>
-          <w:p>
-            <w:pPr>
-              <w:rPr>
-                <w:rFonts w:ascii="Arial" w:hAnsi="Arial" w:cs="Arial"/>
-                <w:sz w:val="22"/>
-                <w:szCs w:val="24"/>
-              </w:rPr>
-            </w:pPr>
-            <w:r>
-              <w:rPr>
-                <w:rFonts w:ascii="Arial" w:hAnsi="Arial" w:cs="Arial"/>
-                <w:sz w:val="22"/>
-                <w:szCs w:val="24"/>
-              </w:rPr>
-              <w:t xml:space="preserve"> </w:t>
-            </w:r>
-            <w:r>
-              <w:rPr>
-                <w:rFonts w:ascii="Arial" w:hAnsi="Arial" w:cs="Arial"/>
-                <w:sz w:val="22"/>
-                <w:szCs w:val="24"/>
-              </w:rPr>
-              <w:t xml:space="preserve">P </w:t>
-            </w:r>
-            <w:proofErr w:type="gramStart"/>
-            <w:r>
-              <w:rPr>
-                <w:rFonts w:ascii="Arial" w:hAnsi="Arial" w:cs="Arial"/>
-                <w:sz w:val="22"/>
-                <w:szCs w:val="24"/>
-              </w:rPr>
-              <w:t>Labeled :</w:t>
-            </w:r>
-            <w:proofErr w:type="gramEnd"/>
-            <w:r>
-              <w:rPr>
-                <w:rFonts w:ascii="Arial" w:hAnsi="Arial" w:cs="Arial"/>
-                <w:sz w:val="22"/>
-                <w:szCs w:val="24"/>
-              </w:rPr>
-              <w:t xml:space="preserve"> 15</w:t>
-            </w:r>
-          </w:p>
-          <w:p>
-            <w:pPr>
-              <w:rPr>
-                <w:rFonts w:ascii="Arial" w:hAnsi="Arial" w:cs="Arial"/>
-                <w:sz w:val="22"/>
-                <w:szCs w:val="24"/>
-              </w:rPr>
-            </w:pPr>
-            <w:r>
-              <w:rPr>
-                <w:rFonts w:ascii="Arial" w:hAnsi="Arial" w:cs="Arial"/>
-                <w:sz w:val="22"/>
-                <w:szCs w:val="24"/>
-              </w:rPr>
-              <w:t xml:space="preserve"> NP Labeled: </w:t>
-            </w:r>
-            <w:r>
-              <w:rPr>
-                <w:rFonts w:ascii="Arial" w:hAnsi="Arial" w:cs="Arial"/>
-                <w:sz w:val="22"/>
-                <w:szCs w:val="24"/>
-              </w:rPr>
-              <w:t>86</w:t>
-            </w:r>
-            <w:r>
-              <w:rPr>
-                <w:rFonts w:ascii="Arial" w:hAnsi="Arial" w:cs="Arial"/>
-                <w:sz w:val="22"/>
-                <w:szCs w:val="24"/>
-              </w:rPr>
-              <w:t xml:space="preserve"> </w:t>
-            </w:r>
-          </w:p>
-          <w:p>
-            <w:pPr>
-              <w:rPr>
-                <w:rFonts w:ascii="Arial" w:hAnsi="Arial" w:cs="Arial"/>
-                <w:b/>
-                <w:bCs/>
-                <w:sz w:val="28"/>
-                <w:szCs w:val="32"/>
-                <w:u w:val="single"/>
-              </w:rPr>
-            </w:pPr>
-          </w:p>
-          <w:p>
-            <w:pPr>
-              <w:rPr>
-                <w:rFonts w:ascii="Arial" w:hAnsi="Arial" w:cs="Arial"/>
-                <w:color w:val="D76301"/>
-                <w:sz w:val="22"/>
-                <w:szCs w:val="24"/>
-              </w:rPr>
-            </w:pPr>
-            <w:r>
-              <w:rPr>
-                <w:rFonts w:ascii="Arial" w:hAnsi="Arial" w:cs="Arial"/>
-                <w:color w:val="D76301"/>
-                <w:sz w:val="22"/>
-                <w:szCs w:val="24"/>
-              </w:rPr>
-              <w:t>(Existing data / seen data)</w:t>
-            </w:r>
-          </w:p>
-          <w:p>
-            <w:pPr>
-              <w:rPr>
-                <w:rFonts w:ascii="Arial" w:hAnsi="Arial" w:cs="Arial"/>
-                <w:sz w:val="22"/>
-                <w:szCs w:val="24"/>
-              </w:rPr>
-            </w:pPr>
-          </w:p>
-        </w:tc>
-        <w:tc>
-          <w:tcPr>
-            <w:tcW w:w="4500" w:type="dxa"/>
-            <w:gridSpan w:val="3"/>
-            <w:vMerge w:val="restart"/>
-          </w:tcPr>
-          <w:p>
-            <w:pPr>
-              <w:jc w:val="center"/>
-              <w:rPr>
-                <w:rStyle w:val="apple-converted-space"/>
-                <w:rFonts w:ascii="Calibri" w:hAnsi="Calibri" w:cs="Calibri"/>
-                <w:color w:val="000000"/>
-                <w:shd w:val="clear" w:color="auto" w:fill="FFFFFF"/>
-              </w:rPr>
-            </w:pPr>
-            <w:r>
-              <w:rPr>
-                <w:rStyle w:val="apple-converted-space"/>
-                <w:rFonts w:ascii="Calibri" w:hAnsi="Calibri" w:cs="Calibri"/>
-                <w:color w:val="000000"/>
-                <w:shd w:val="clear" w:color="auto" w:fill="FFFFFF"/>
-              </w:rPr>
-              <w:t>Incomplete Statements</w:t>
-            </w:r>
-          </w:p>
-        </w:tc>
-      </w:tr>
-      <w:tr>
-        <w:trPr>
-          <w:trHeight w:val="880"/>
-        </w:trPr>
-        <w:tc>
-          <w:tcPr>
-            <w:tcW w:w="595" w:type="dxa"/>
-            <w:vMerge/>
-          </w:tcPr>
-          <w:p>
-            <w:pPr>
-              <w:rPr>
-                <w:rFonts w:ascii="Arial" w:hAnsi="Arial" w:cs="Arial"/>
-                <w:szCs w:val="28"/>
-              </w:rPr>
-            </w:pPr>
-          </w:p>
-        </w:tc>
-        <w:tc>
-          <w:tcPr>
-            <w:tcW w:w="2339" w:type="dxa"/>
-            <w:vMerge/>
-          </w:tcPr>
-          <w:p>
-            <w:pPr>
-              <w:rPr>
-                <w:rFonts w:ascii="Calibri" w:hAnsi="Calibri" w:cs="Calibri"/>
-                <w:color w:val="000000"/>
-                <w:shd w:val="clear" w:color="auto" w:fill="FFFFFF"/>
-              </w:rPr>
-            </w:pPr>
-          </w:p>
-        </w:tc>
-        <w:tc>
-          <w:tcPr>
-            <w:tcW w:w="3200" w:type="dxa"/>
-          </w:tcPr>
-          <w:p>
-            <w:pPr>
-              <w:rPr>
-                <w:rFonts w:ascii="Arial" w:hAnsi="Arial" w:cs="Arial"/>
-                <w:sz w:val="22"/>
-                <w:szCs w:val="24"/>
-              </w:rPr>
-            </w:pPr>
-            <w:r>
-              <w:rPr>
-                <w:rFonts w:ascii="Arial" w:hAnsi="Arial" w:cs="Arial"/>
-                <w:sz w:val="22"/>
-                <w:szCs w:val="24"/>
-              </w:rPr>
-              <w:t xml:space="preserve">Sample set: </w:t>
-            </w:r>
-          </w:p>
-          <w:p>
-            <w:pPr>
-              <w:rPr>
-                <w:rFonts w:ascii="Arial" w:hAnsi="Arial" w:cs="Arial"/>
-                <w:sz w:val="22"/>
-                <w:szCs w:val="24"/>
-              </w:rPr>
-            </w:pPr>
-          </w:p>
-          <w:p>
-            <w:pPr>
-              <w:rPr>
-                <w:rFonts w:ascii="Arial" w:hAnsi="Arial" w:cs="Arial"/>
-                <w:sz w:val="22"/>
-                <w:szCs w:val="24"/>
-              </w:rPr>
-            </w:pPr>
             <w:hyperlink r:id="rId20" w:history="1">
-              <w:r>
-                <w:rPr>
-                  <w:rStyle w:val="Hyperlink"/>
-                  <w:rFonts w:ascii="Arial" w:hAnsi="Arial" w:cs="Arial"/>
-                  <w:sz w:val="22"/>
-                  <w:szCs w:val="24"/>
-                </w:rPr>
-                <w:t>https://tinyurl.com/sampleset1-reg</w:t>
-              </w:r>
-            </w:hyperlink>
-            <w:r>
-              <w:rPr>
-                <w:rFonts w:ascii="Arial" w:hAnsi="Arial" w:cs="Arial"/>
-                <w:sz w:val="22"/>
-                <w:szCs w:val="24"/>
-              </w:rPr>
-              <w:t xml:space="preserve"> </w:t>
-            </w:r>
-          </w:p>
-          <w:p>
-            <w:pPr>
-              <w:rPr>
-                <w:rFonts w:ascii="Arial" w:hAnsi="Arial" w:cs="Arial"/>
-                <w:sz w:val="22"/>
-                <w:szCs w:val="24"/>
-              </w:rPr>
-            </w:pPr>
-          </w:p>
-          <w:p>
-            <w:pPr>
-              <w:rPr>
-                <w:rFonts w:ascii="Arial" w:hAnsi="Arial" w:cs="Arial"/>
-                <w:sz w:val="22"/>
-                <w:szCs w:val="24"/>
-              </w:rPr>
-            </w:pPr>
-          </w:p>
-          <w:p>
-            <w:pPr>
-              <w:rPr>
-                <w:rFonts w:ascii="Arial" w:hAnsi="Arial" w:cs="Arial"/>
-                <w:sz w:val="22"/>
-                <w:szCs w:val="24"/>
-              </w:rPr>
-            </w:pPr>
-            <w:r>
-              <w:rPr>
-                <w:rFonts w:ascii="Arial" w:hAnsi="Arial" w:cs="Arial"/>
-                <w:sz w:val="22"/>
-                <w:szCs w:val="24"/>
-              </w:rPr>
-              <w:t xml:space="preserve">Dataset: </w:t>
-            </w:r>
-          </w:p>
-          <w:p>
-            <w:pPr>
-              <w:rPr>
-                <w:rFonts w:ascii="Arial" w:hAnsi="Arial" w:cs="Arial"/>
-                <w:sz w:val="22"/>
-                <w:szCs w:val="24"/>
-              </w:rPr>
-            </w:pPr>
-            <w:hyperlink r:id="rId21" w:history="1">
               <w:r>
                 <w:rPr>
                   <w:rStyle w:val="Hyperlink"/>
@@ -4439,7 +4406,7 @@
                 <w:szCs w:val="32"/>
               </w:rPr>
             </w:pPr>
-            <w:hyperlink r:id="rId22" w:history="1">
+            <w:hyperlink r:id="rId21" w:history="1">
               <w:r>
                 <w:rPr>
                   <w:rStyle w:val="Hyperlink"/>
@@ -4762,7 +4729,7 @@
                 <w:szCs w:val="24"/>
               </w:rPr>
             </w:pPr>
-            <w:hyperlink r:id="rId23" w:history="1">
+            <w:hyperlink r:id="rId22" w:history="1">
               <w:r>
                 <w:rPr>
                   <w:rStyle w:val="Hyperlink"/>
@@ -4825,7 +4792,7 @@
                 <w:szCs w:val="24"/>
               </w:rPr>
             </w:pPr>
-            <w:hyperlink r:id="rId24" w:history="1">
+            <w:hyperlink r:id="rId23" w:history="1">
               <w:r>
                 <w:rPr>
                   <w:rStyle w:val="Hyperlink"/>
@@ -5248,7 +5215,7 @@
                 <w:szCs w:val="32"/>
               </w:rPr>
             </w:pPr>
-            <w:hyperlink r:id="rId25" w:history="1">
+            <w:hyperlink r:id="rId24" w:history="1">
               <w:r>
                 <w:rPr>
                   <w:rStyle w:val="Hyperlink"/>
@@ -5564,7 +5531,7 @@
                 <w:szCs w:val="24"/>
               </w:rPr>
             </w:pPr>
-            <w:hyperlink r:id="rId26" w:history="1">
+            <w:hyperlink r:id="rId25" w:history="1">
               <w:r>
                 <w:rPr>
                   <w:rStyle w:val="Hyperlink"/>
@@ -5627,7 +5594,7 @@
                 <w:szCs w:val="24"/>
               </w:rPr>
             </w:pPr>
-            <w:hyperlink r:id="rId27" w:history="1">
+            <w:hyperlink r:id="rId26" w:history="1">
               <w:r>
                 <w:rPr>
                   <w:rStyle w:val="Hyperlink"/>
@@ -5943,7 +5910,7 @@
                 <w:szCs w:val="32"/>
               </w:rPr>
             </w:pPr>
-            <w:hyperlink r:id="rId28" w:history="1">
+            <w:hyperlink r:id="rId27" w:history="1">
               <w:r>
                 <w:rPr>
                   <w:rStyle w:val="Hyperlink"/>
@@ -6332,7 +6299,7 @@
                 <w:szCs w:val="24"/>
               </w:rPr>
             </w:pPr>
-            <w:hyperlink r:id="rId29" w:history="1">
+            <w:hyperlink r:id="rId28" w:history="1">
               <w:r>
                 <w:rPr>
                   <w:rStyle w:val="Hyperlink"/>
@@ -6395,7 +6362,7 @@
                 <w:szCs w:val="24"/>
               </w:rPr>
             </w:pPr>
-            <w:hyperlink r:id="rId30" w:history="1">
+            <w:hyperlink r:id="rId29" w:history="1">
               <w:r>
                 <w:rPr>
                   <w:rStyle w:val="Hyperlink"/>
@@ -6715,7 +6682,7 @@
                 <w:szCs w:val="24"/>
               </w:rPr>
             </w:pPr>
-            <w:hyperlink r:id="rId31" w:history="1">
+            <w:hyperlink r:id="rId30" w:history="1">
               <w:r>
                 <w:rPr>
                   <w:rStyle w:val="Hyperlink"/>
@@ -7013,7 +6980,7 @@
                 <w:szCs w:val="24"/>
               </w:rPr>
             </w:pPr>
-            <w:hyperlink r:id="rId32" w:history="1">
+            <w:hyperlink r:id="rId31" w:history="1">
               <w:r>
                 <w:rPr>
                   <w:rStyle w:val="Hyperlink"/>
@@ -7076,7 +7043,7 @@
                 <w:szCs w:val="24"/>
               </w:rPr>
             </w:pPr>
-            <w:hyperlink r:id="rId33" w:history="1">
+            <w:hyperlink r:id="rId32" w:history="1">
               <w:r>
                 <w:rPr>
                   <w:rStyle w:val="Hyperlink"/>

</xml_diff>